<commit_message>
feat(sim): :sparkles: update lab#1 after lab work passed
</commit_message>
<xml_diff>
--- a/5 моделирование/уир/уир 1/docs/3315_Барсуков_Горляков_УИР1.docx
+++ b/5 моделирование/уир/уир 1/docs/3315_Барсуков_Горляков_УИР1.docx
@@ -20,7 +20,7 @@
           <w:szCs w:val="28"/>
           <w:rtl w:val="0"/>
         </w:rPr>
-        <w:t xml:space="preserve">Федеральное государственное автономное образовательное учреждение высшего образования</w:t>
+        <w:t xml:space="preserve">Федеральное государственное автономное образовательное</w:t>
       </w:r>
     </w:p>
     <w:p>
@@ -33,13 +33,15 @@
           <w:szCs w:val="28"/>
         </w:rPr>
       </w:pPr>
-      <w:r>
-        <w:rPr>
-          <w:sz w:val="28"/>
-          <w:szCs w:val="28"/>
-          <w:rtl w:val="0"/>
-        </w:rPr>
-        <w:t xml:space="preserve">«Национальный исследовательский университет ИТМО»</w:t>
+      <w:bookmarkStart w:colFirst="0" w:colLast="0" w:name="_7jmreann1s0r" w:id="1"/>
+      <w:bookmarkEnd w:id="1"/>
+      <w:r>
+        <w:rPr>
+          <w:sz w:val="28"/>
+          <w:szCs w:val="28"/>
+          <w:rtl w:val="0"/>
+        </w:rPr>
+        <w:t xml:space="preserve"> учреждение высшего образования</w:t>
       </w:r>
     </w:p>
     <w:p>
@@ -58,7 +60,7 @@
           <w:szCs w:val="28"/>
           <w:rtl w:val="0"/>
         </w:rPr>
-        <w:t xml:space="preserve">Факультет программной инженерии и компьютерной техники</w:t>
+        <w:t xml:space="preserve">«Национальный исследовательский университет ИТМО»</w:t>
       </w:r>
     </w:p>
     <w:p>
@@ -77,7 +79,7 @@
           <w:szCs w:val="28"/>
           <w:rtl w:val="0"/>
         </w:rPr>
-        <w:t xml:space="preserve">Направление подготовки 09.03.04 «Программная инженерия» –</w:t>
+        <w:t xml:space="preserve">Факультет программной инженерии и компьютерной техники</w:t>
       </w:r>
     </w:p>
     <w:p>
@@ -96,6 +98,25 @@
           <w:szCs w:val="28"/>
           <w:rtl w:val="0"/>
         </w:rPr>
+        <w:t xml:space="preserve">Направление подготовки 09.03.04 «Программная инженерия» –</w:t>
+      </w:r>
+    </w:p>
+    <w:p>
+      <w:pPr>
+        <w:spacing w:line="360" w:lineRule="auto"/>
+        <w:ind w:left="0" w:firstLine="0"/>
+        <w:jc w:val="center"/>
+        <w:rPr>
+          <w:sz w:val="28"/>
+          <w:szCs w:val="28"/>
+        </w:rPr>
+      </w:pPr>
+      <w:r>
+        <w:rPr>
+          <w:sz w:val="28"/>
+          <w:szCs w:val="28"/>
+          <w:rtl w:val="0"/>
+        </w:rPr>
         <w:t xml:space="preserve">Системное и прикладное программное обеспечение</w:t>
       </w:r>
     </w:p>
@@ -171,6 +192,7 @@
           <w:szCs w:val="28"/>
         </w:rPr>
       </w:pPr>
+      <w:commentRangeStart w:id="0"/>
       <w:r>
         <w:rPr>
           <w:b w:val="1"/>
@@ -178,7 +200,56 @@
           <w:szCs w:val="28"/>
           <w:rtl w:val="0"/>
         </w:rPr>
-        <w:t xml:space="preserve">По учебно-исследовательской работе №1</w:t>
+        <w:t xml:space="preserve">По лабораторной работе №1</w:t>
+      </w:r>
+      <w:commentRangeEnd w:id="0"/>
+      <w:r>
+        <w:commentReference w:id="0"/>
+      </w:r>
+      <w:r>
+        <w:rPr>
+          <w:rtl w:val="0"/>
+        </w:rPr>
+      </w:r>
+    </w:p>
+    <w:p>
+      <w:pPr>
+        <w:spacing w:line="360" w:lineRule="auto"/>
+        <w:jc w:val="center"/>
+        <w:rPr>
+          <w:b w:val="1"/>
+          <w:sz w:val="28"/>
+          <w:szCs w:val="28"/>
+        </w:rPr>
+      </w:pPr>
+      <w:r>
+        <w:rPr>
+          <w:b w:val="1"/>
+          <w:sz w:val="28"/>
+          <w:szCs w:val="28"/>
+          <w:rtl w:val="0"/>
+        </w:rPr>
+        <w:t xml:space="preserve">«Обработка результатов измерений:</w:t>
+      </w:r>
+    </w:p>
+    <w:p>
+      <w:pPr>
+        <w:spacing w:line="360" w:lineRule="auto"/>
+        <w:jc w:val="center"/>
+        <w:rPr>
+          <w:b w:val="1"/>
+          <w:sz w:val="28"/>
+          <w:szCs w:val="28"/>
+        </w:rPr>
+      </w:pPr>
+      <w:r>
+        <w:rPr>
+          <w:b w:val="1"/>
+          <w:sz w:val="28"/>
+          <w:szCs w:val="28"/>
+          <w:rtl w:val="0"/>
+        </w:rPr>
+        <w:t xml:space="preserve">статистический анализ числовой последовательности»</w:t>
       </w:r>
     </w:p>
     <w:p>
@@ -524,8 +595,8 @@
         <w:spacing w:line="360" w:lineRule="auto"/>
         <w:rPr/>
       </w:pPr>
-      <w:bookmarkStart w:colFirst="0" w:colLast="0" w:name="_30j0zll" w:id="1"/>
-      <w:bookmarkEnd w:id="1"/>
+      <w:bookmarkStart w:colFirst="0" w:colLast="0" w:name="_30j0zll" w:id="2"/>
+      <w:bookmarkEnd w:id="2"/>
       <w:r>
         <w:rPr>
           <w:rtl w:val="0"/>
@@ -629,7 +700,7 @@
           <w:szCs w:val="28"/>
           <w:rtl w:val="0"/>
         </w:rPr>
-        <w:t xml:space="preserve">оценки </w:t>
+        <w:t xml:space="preserve">оценки математичес</w:t>
       </w:r>
       <w:r>
         <w:rPr>
@@ -638,15 +709,15 @@
           <w:szCs w:val="28"/>
           <w:rtl w:val="0"/>
         </w:rPr>
-        <w:t xml:space="preserve">математического ожидания</w:t>
-      </w:r>
-      <w:r>
-        <w:rPr>
-          <w:sz w:val="28"/>
-          <w:szCs w:val="28"/>
-          <w:rtl w:val="0"/>
-        </w:rPr>
-        <w:t xml:space="preserve">, </w:t>
+        <w:t xml:space="preserve">кого ожидания, дисперсии, среднеквадратического отклонения, коэффициента вариации</w:t>
+      </w:r>
+      <w:r>
+        <w:rPr>
+          <w:sz w:val="28"/>
+          <w:szCs w:val="28"/>
+          <w:rtl w:val="0"/>
+        </w:rPr>
+        <w:t xml:space="preserve"> заданной числовой последовательности и </w:t>
       </w:r>
       <w:r>
         <w:rPr>
@@ -655,66 +726,15 @@
           <w:szCs w:val="28"/>
           <w:rtl w:val="0"/>
         </w:rPr>
-        <w:t xml:space="preserve">дисперсии</w:t>
-      </w:r>
-      <w:r>
-        <w:rPr>
-          <w:sz w:val="28"/>
-          <w:szCs w:val="28"/>
-          <w:rtl w:val="0"/>
-        </w:rPr>
-        <w:t xml:space="preserve">, </w:t>
-      </w:r>
-      <w:r>
-        <w:rPr>
-          <w:i w:val="1"/>
-          <w:sz w:val="28"/>
-          <w:szCs w:val="28"/>
-          <w:rtl w:val="0"/>
-        </w:rPr>
-        <w:t xml:space="preserve">среднеквадратического отклонения</w:t>
-      </w:r>
-      <w:r>
-        <w:rPr>
-          <w:sz w:val="28"/>
-          <w:szCs w:val="28"/>
-          <w:rtl w:val="0"/>
-        </w:rPr>
-        <w:t xml:space="preserve">, </w:t>
-      </w:r>
-      <w:r>
-        <w:rPr>
-          <w:i w:val="1"/>
-          <w:sz w:val="28"/>
-          <w:szCs w:val="28"/>
-          <w:rtl w:val="0"/>
-        </w:rPr>
-        <w:t xml:space="preserve">коэффициента вариации </w:t>
-      </w:r>
-      <w:r>
-        <w:rPr>
-          <w:sz w:val="28"/>
-          <w:szCs w:val="28"/>
-          <w:rtl w:val="0"/>
-        </w:rPr>
-        <w:t xml:space="preserve">заданной числовой последовательности и </w:t>
-      </w:r>
-      <w:r>
-        <w:rPr>
-          <w:i w:val="1"/>
-          <w:sz w:val="28"/>
-          <w:szCs w:val="28"/>
-          <w:rtl w:val="0"/>
-        </w:rPr>
-        <w:t xml:space="preserve">доверительные интервалы </w:t>
-      </w:r>
-      <w:r>
-        <w:rPr>
-          <w:sz w:val="28"/>
-          <w:szCs w:val="28"/>
-          <w:rtl w:val="0"/>
-        </w:rPr>
-        <w:t xml:space="preserve">для оценки математического ожидания с доверительными вероятностями 0,9; 0,95 и 0,99, сведенные в таблицу (форма 1); </w:t>
+        <w:t xml:space="preserve">доверительные интервалы</w:t>
+      </w:r>
+      <w:r>
+        <w:rPr>
+          <w:sz w:val="28"/>
+          <w:szCs w:val="28"/>
+          <w:rtl w:val="0"/>
+        </w:rPr>
+        <w:t xml:space="preserve"> для оценки математического ожидания с доверительными вероятностями 0,9; 0,95 и 0,99, сведенные в таблицу (форма 1);</w:t>
       </w:r>
     </w:p>
     <w:p>
@@ -736,7 +756,7 @@
           <w:szCs w:val="28"/>
           <w:rtl w:val="0"/>
         </w:rPr>
-        <w:t xml:space="preserve">график (график 1) значений заданной числовой последовательности с результатами анализа характера числовой последовательности (возрастающая, убывающая, периодичная и т,п,); </w:t>
+        <w:t xml:space="preserve">график (график 1) значений заданной числовой последовательности с результатами анализа характера числовой последовательности (возрастающая, убывающая, периодичная и т.п.);</w:t>
       </w:r>
     </w:p>
     <w:p>
@@ -758,7 +778,7 @@
           <w:szCs w:val="28"/>
           <w:rtl w:val="0"/>
         </w:rPr>
-        <w:t xml:space="preserve">окрезультаты автокорреляционного анализа (значения коэффициентов авторреляции со сдвигом 1, 2, 3, …), представленные как в числовом (форма 3), так и графическом виде, с </w:t>
+        <w:t xml:space="preserve">результаты автокорреляционного анализа (значения коэффициентов автокорреляции со сдвигом 1, 2, 3, …), представленные как в числовом (форма 3), так и графическом виде, с </w:t>
       </w:r>
       <w:r>
         <w:rPr>
@@ -767,15 +787,15 @@
           <w:szCs w:val="28"/>
           <w:rtl w:val="0"/>
         </w:rPr>
-        <w:t xml:space="preserve">обоснованным выводом о характере заданной числовой последовательности </w:t>
-      </w:r>
-      <w:r>
-        <w:rPr>
-          <w:sz w:val="28"/>
-          <w:szCs w:val="28"/>
-          <w:rtl w:val="0"/>
-        </w:rPr>
-        <w:t xml:space="preserve">(можно ли ее считать случайной); </w:t>
+        <w:t xml:space="preserve">обоснованным выводом о характере заданной числовой последовательности</w:t>
+      </w:r>
+      <w:r>
+        <w:rPr>
+          <w:sz w:val="28"/>
+          <w:szCs w:val="28"/>
+          <w:rtl w:val="0"/>
+        </w:rPr>
+        <w:t xml:space="preserve"> (можно ли ее считать случайной);</w:t>
       </w:r>
     </w:p>
     <w:p>
@@ -797,7 +817,7 @@
           <w:szCs w:val="28"/>
           <w:rtl w:val="0"/>
         </w:rPr>
-        <w:t xml:space="preserve">гистограмма распределения частот для заданной числовой последовательности (график 2); </w:t>
+        <w:t xml:space="preserve">гистограмма распределения частот для заданной числовой последовательности (график 2);</w:t>
       </w:r>
     </w:p>
     <w:p>
@@ -836,7 +856,23 @@
           <w:szCs w:val="28"/>
           <w:rtl w:val="0"/>
         </w:rPr>
-        <w:t xml:space="preserve">заданной случайной последовательности (равномерный; экспоненциальный; нормированный Эрланга; гипоэкспоненциальный; гиперэкспоненциальный); </w:t>
+        <w:t xml:space="preserve">заданной случайной последовательности (равномерный; экспоненциальный; нормированный Эрланга; </w:t>
+      </w:r>
+      <w:r>
+        <w:rPr>
+          <w:sz w:val="28"/>
+          <w:szCs w:val="28"/>
+          <w:rtl w:val="0"/>
+        </w:rPr>
+        <w:t xml:space="preserve">гипоэкспоненциальный</w:t>
+      </w:r>
+      <w:r>
+        <w:rPr>
+          <w:sz w:val="28"/>
+          <w:szCs w:val="28"/>
+          <w:rtl w:val="0"/>
+        </w:rPr>
+        <w:t xml:space="preserve">; гиперэкспоненциальный);</w:t>
       </w:r>
     </w:p>
     <w:p>
@@ -859,15 +895,20 @@
           <w:szCs w:val="28"/>
           <w:rtl w:val="0"/>
         </w:rPr>
-        <w:t xml:space="preserve">описание алгоритма (программы) формирования </w:t>
-      </w:r>
-      <w:r>
-        <w:rPr>
-          <w:sz w:val="28"/>
-          <w:szCs w:val="28"/>
-          <w:rtl w:val="0"/>
-        </w:rPr>
-        <w:t xml:space="preserve">аппроксимирующего закона распределения и расчета значений всех числовых характеристик с иллюстрацией (при защите отчета) его работоспособности; </w:t>
+        <w:t xml:space="preserve">описание алгоритма (программы) формирования</w:t>
+      </w:r>
+      <w:r>
+        <w:rPr>
+          <w:sz w:val="28"/>
+          <w:szCs w:val="28"/>
+          <w:rtl w:val="0"/>
+        </w:rPr>
+        <w:t xml:space="preserve"> аппроксимирующего закона распределения и расчета значений всех числовых характеристик с иллюстрацией (при защите отчета) его работоспособности;</w:t>
+      </w:r>
+      <w:r>
+        <w:rPr>
+          <w:rtl w:val="0"/>
+        </w:rPr>
       </w:r>
     </w:p>
     <w:p>
@@ -1017,13 +1058,14 @@
           <w:szCs w:val="28"/>
         </w:rPr>
       </w:pPr>
-      <w:r>
-        <w:rPr>
-          <w:sz w:val="28"/>
-          <w:szCs w:val="28"/>
-          <w:rtl w:val="0"/>
-        </w:rPr>
-        <w:t xml:space="preserve">проведения</w:t>
+      <w:commentRangeStart w:id="1"/>
+      <w:r>
+        <w:rPr>
+          <w:sz w:val="28"/>
+          <w:szCs w:val="28"/>
+          <w:rtl w:val="0"/>
+        </w:rPr>
+        <w:t xml:space="preserve">проведения </w:t>
       </w:r>
       <w:r>
         <w:rPr>
@@ -1032,15 +1074,27 @@
           <w:szCs w:val="28"/>
           <w:rtl w:val="0"/>
         </w:rPr>
-        <w:t xml:space="preserve">корреляционногоанализа</w:t>
-      </w:r>
-      <w:r>
-        <w:rPr>
-          <w:sz w:val="28"/>
-          <w:szCs w:val="28"/>
-          <w:rtl w:val="0"/>
-        </w:rPr>
-        <w:t xml:space="preserve">сгенерированнойв соответствии с аппроксимирующим законом распределения последовательности случайных величин и заданной числовой последовательности на основе </w:t>
+        <w:t xml:space="preserve">корреляционного анализа</w:t>
+      </w:r>
+      <w:r>
+        <w:rPr>
+          <w:sz w:val="28"/>
+          <w:szCs w:val="28"/>
+          <w:rtl w:val="0"/>
+        </w:rPr>
+        <w:t xml:space="preserve"> сгенерированной в</w:t>
+      </w:r>
+      <w:commentRangeEnd w:id="1"/>
+      <w:r>
+        <w:commentReference w:id="1"/>
+      </w:r>
+      <w:r>
+        <w:rPr>
+          <w:sz w:val="28"/>
+          <w:szCs w:val="28"/>
+          <w:rtl w:val="0"/>
+        </w:rPr>
+        <w:t xml:space="preserve"> соответствии с аппроксимирующим законом распределения последовательности случайных величин и заданной числовой последовательности на основе </w:t>
       </w:r>
       <w:r>
         <w:rPr>
@@ -1452,6 +1506,7 @@
     <w:p>
       <w:pPr>
         <w:pStyle w:val="Heading1"/>
+        <w:ind w:firstLine="0"/>
         <w:rPr/>
       </w:pPr>
       <w:r>
@@ -1599,7 +1654,7 @@
     <w:tbl>
       <w:tblPr>
         <w:tblStyle w:val="Table1"/>
-        <w:tblW w:w="10799.0" w:type="dxa"/>
+        <w:tblW w:w="10845.0" w:type="dxa"/>
         <w:jc w:val="center"/>
         <w:tblBorders>
           <w:top w:color="000000" w:space="0" w:sz="4" w:val="single"/>
@@ -1613,24 +1668,24 @@
         <w:tblLook w:val="0400"/>
       </w:tblPr>
       <w:tblGrid>
-        <w:gridCol w:w="2319"/>
-        <w:gridCol w:w="842"/>
-        <w:gridCol w:w="1280"/>
-        <w:gridCol w:w="1280"/>
-        <w:gridCol w:w="1280"/>
-        <w:gridCol w:w="1266"/>
-        <w:gridCol w:w="1266"/>
-        <w:gridCol w:w="1266"/>
+        <w:gridCol w:w="2325"/>
+        <w:gridCol w:w="840"/>
+        <w:gridCol w:w="1275"/>
+        <w:gridCol w:w="1275"/>
+        <w:gridCol w:w="1260"/>
+        <w:gridCol w:w="1260"/>
+        <w:gridCol w:w="1260"/>
+        <w:gridCol w:w="1350"/>
         <w:tblGridChange w:id="0">
           <w:tblGrid>
-            <w:gridCol w:w="2319"/>
-            <w:gridCol w:w="842"/>
-            <w:gridCol w:w="1280"/>
-            <w:gridCol w:w="1280"/>
-            <w:gridCol w:w="1280"/>
-            <w:gridCol w:w="1266"/>
-            <w:gridCol w:w="1266"/>
-            <w:gridCol w:w="1266"/>
+            <w:gridCol w:w="2325"/>
+            <w:gridCol w:w="840"/>
+            <w:gridCol w:w="1275"/>
+            <w:gridCol w:w="1275"/>
+            <w:gridCol w:w="1260"/>
+            <w:gridCol w:w="1260"/>
+            <w:gridCol w:w="1260"/>
+            <w:gridCol w:w="1350"/>
           </w:tblGrid>
         </w:tblGridChange>
       </w:tblGrid>
@@ -1978,7 +2033,7 @@
               <w:rPr>
                 <w:rtl w:val="0"/>
               </w:rPr>
-              <w:t xml:space="preserve">15,03840</w:t>
+              <w:t xml:space="preserve">15.03840</w:t>
             </w:r>
           </w:p>
         </w:tc>
@@ -1995,7 +2050,7 @@
               <w:rPr>
                 <w:rtl w:val="0"/>
               </w:rPr>
-              <w:t xml:space="preserve">16,57860</w:t>
+              <w:t xml:space="preserve">16.57860</w:t>
             </w:r>
           </w:p>
         </w:tc>
@@ -2012,7 +2067,7 @@
               <w:rPr>
                 <w:rtl w:val="0"/>
               </w:rPr>
-              <w:t xml:space="preserve">19,88642</w:t>
+              <w:t xml:space="preserve">19.88642</w:t>
             </w:r>
           </w:p>
         </w:tc>
@@ -2029,7 +2084,7 @@
               <w:rPr>
                 <w:rtl w:val="0"/>
               </w:rPr>
-              <w:t xml:space="preserve">21,97183</w:t>
+              <w:t xml:space="preserve">21.97183</w:t>
             </w:r>
           </w:p>
         </w:tc>
@@ -2046,7 +2101,7 @@
               <w:rPr>
                 <w:rtl w:val="0"/>
               </w:rPr>
-              <w:t xml:space="preserve">18,15293</w:t>
+              <w:t xml:space="preserve">18.15293</w:t>
             </w:r>
           </w:p>
         </w:tc>
@@ -2069,7 +2124,7 @@
                 <w:szCs w:val="28"/>
                 <w:rtl w:val="0"/>
               </w:rPr>
-              <w:t xml:space="preserve">19,62616</w:t>
+              <w:t xml:space="preserve">19.62616</w:t>
             </w:r>
           </w:p>
         </w:tc>
@@ -2156,11 +2211,12 @@
               <w:jc w:val="center"/>
               <w:rPr/>
             </w:pPr>
-            <w:r>
-              <w:rPr>
-                <w:rtl w:val="0"/>
-              </w:rPr>
-              <w:t xml:space="preserve">76,62</w:t>
+            <w:commentRangeStart w:id="2"/>
+            <w:r>
+              <w:rPr>
+                <w:rtl w:val="0"/>
+              </w:rPr>
+              <w:t xml:space="preserve">-23.3757</w:t>
             </w:r>
           </w:p>
         </w:tc>
@@ -2189,7 +2245,7 @@
               <w:rPr>
                 <w:rtl w:val="0"/>
               </w:rPr>
-              <w:t xml:space="preserve">84,47</w:t>
+              <w:t xml:space="preserve">-15.5281</w:t>
             </w:r>
           </w:p>
         </w:tc>
@@ -2218,7 +2274,7 @@
               <w:rPr>
                 <w:rtl w:val="0"/>
               </w:rPr>
-              <w:t xml:space="preserve">101,33</w:t>
+              <w:t xml:space="preserve">1.3261</w:t>
             </w:r>
           </w:p>
         </w:tc>
@@ -2247,7 +2303,7 @@
               <w:rPr>
                 <w:rtl w:val="0"/>
               </w:rPr>
-              <w:t xml:space="preserve">111,95</w:t>
+              <w:t xml:space="preserve">11.9518</w:t>
             </w:r>
           </w:p>
         </w:tc>
@@ -2276,7 +2332,7 @@
               <w:rPr>
                 <w:rtl w:val="0"/>
               </w:rPr>
-              <w:t xml:space="preserve">92,49</w:t>
+              <w:t xml:space="preserve">-7.5065</w:t>
             </w:r>
           </w:p>
         </w:tc>
@@ -2307,6 +2363,10 @@
                 <w:szCs w:val="28"/>
               </w:rPr>
             </w:pPr>
+            <w:commentRangeEnd w:id="2"/>
+            <w:r>
+              <w:commentReference w:id="2"/>
+            </w:r>
             <w:r>
               <w:rPr>
                 <w:rtl w:val="0"/>
@@ -2374,11 +2434,12 @@
               <w:jc w:val="center"/>
               <w:rPr/>
             </w:pPr>
-            <w:r>
-              <w:rPr>
-                <w:rtl w:val="0"/>
-              </w:rPr>
-              <w:t xml:space="preserve">±8,2608</w:t>
+            <w:commentRangeStart w:id="3"/>
+            <w:r>
+              <w:rPr>
+                <w:rtl w:val="0"/>
+              </w:rPr>
+              <w:t xml:space="preserve">±8.7077</w:t>
             </w:r>
           </w:p>
         </w:tc>
@@ -2395,7 +2456,7 @@
               <w:rPr>
                 <w:rtl w:val="0"/>
               </w:rPr>
-              <w:t xml:space="preserve">±10,0877</w:t>
+              <w:t xml:space="preserve">±10.3498</w:t>
             </w:r>
           </w:p>
         </w:tc>
@@ -2408,11 +2469,15 @@
               <w:jc w:val="center"/>
               <w:rPr/>
             </w:pPr>
-            <w:r>
-              <w:rPr>
-                <w:rtl w:val="0"/>
-              </w:rPr>
-              <w:t xml:space="preserve">±7,1891</w:t>
+            <w:commentRangeEnd w:id="3"/>
+            <w:r>
+              <w:commentReference w:id="3"/>
+            </w:r>
+            <w:r>
+              <w:rPr>
+                <w:rtl w:val="0"/>
+              </w:rPr>
+              <w:t xml:space="preserve">±7.2621</w:t>
             </w:r>
           </w:p>
         </w:tc>
@@ -2429,7 +2494,7 @@
               <w:rPr>
                 <w:rtl w:val="0"/>
               </w:rPr>
-              <w:t xml:space="preserve">±6,1162</w:t>
+              <w:t xml:space="preserve">±6.147</w:t>
             </w:r>
           </w:p>
         </w:tc>
@@ -2446,7 +2511,7 @@
               <w:rPr>
                 <w:rtl w:val="0"/>
               </w:rPr>
-              <w:t xml:space="preserve">±3,4519</w:t>
+              <w:t xml:space="preserve">±3.4605</w:t>
             </w:r>
           </w:p>
         </w:tc>
@@ -2465,17 +2530,11 @@
             </w:pPr>
             <w:r>
               <w:rPr>
-                <w:rtl w:val="0"/>
-              </w:rPr>
-              <w:t xml:space="preserve">±</w:t>
-            </w:r>
-            <w:r>
-              <w:rPr>
-                <w:sz w:val="28"/>
-                <w:szCs w:val="28"/>
-                <w:rtl w:val="0"/>
-              </w:rPr>
-              <w:t xml:space="preserve">3,1558</w:t>
+                <w:sz w:val="28"/>
+                <w:szCs w:val="28"/>
+                <w:rtl w:val="0"/>
+              </w:rPr>
+              <w:t xml:space="preserve">±3.1611</w:t>
             </w:r>
           </w:p>
         </w:tc>
@@ -2562,11 +2621,12 @@
               <w:jc w:val="center"/>
               <w:rPr/>
             </w:pPr>
-            <w:r>
-              <w:rPr>
-                <w:rtl w:val="0"/>
-              </w:rPr>
-              <w:t xml:space="preserve">±261,766</w:t>
+            <w:commentRangeStart w:id="4"/>
+            <w:r>
+              <w:rPr>
+                <w:rtl w:val="0"/>
+              </w:rPr>
+              <w:t xml:space="preserve">±175.4642</w:t>
             </w:r>
           </w:p>
         </w:tc>
@@ -2595,7 +2655,7 @@
               <w:rPr>
                 <w:rtl w:val="0"/>
               </w:rPr>
-              <w:t xml:space="preserve">±319,66</w:t>
+              <w:t xml:space="preserve">±227.4113</w:t>
             </w:r>
           </w:p>
         </w:tc>
@@ -2622,17 +2682,9 @@
             </w:pPr>
             <w:r>
               <w:rPr>
-                <w:sz w:val="22"/>
-                <w:szCs w:val="22"/>
-                <w:rtl w:val="0"/>
-              </w:rPr>
-              <w:t xml:space="preserve">±</w:t>
-            </w:r>
-            <w:r>
-              <w:rPr>
-                <w:rtl w:val="0"/>
-              </w:rPr>
-              <w:t xml:space="preserve">227,81</w:t>
+                <w:rtl w:val="0"/>
+              </w:rPr>
+              <w:t xml:space="preserve">±129.7333</w:t>
             </w:r>
           </w:p>
         </w:tc>
@@ -2659,17 +2711,9 @@
             </w:pPr>
             <w:r>
               <w:rPr>
-                <w:sz w:val="22"/>
-                <w:szCs w:val="22"/>
-                <w:rtl w:val="0"/>
-              </w:rPr>
-              <w:t xml:space="preserve">±</w:t>
-            </w:r>
-            <w:r>
-              <w:rPr>
-                <w:rtl w:val="0"/>
-              </w:rPr>
-              <w:t xml:space="preserve">193,88</w:t>
+                <w:rtl w:val="0"/>
+              </w:rPr>
+              <w:t xml:space="preserve">±94.4576</w:t>
             </w:r>
           </w:p>
         </w:tc>
@@ -2696,17 +2740,9 @@
             </w:pPr>
             <w:r>
               <w:rPr>
-                <w:sz w:val="22"/>
-                <w:szCs w:val="22"/>
-                <w:rtl w:val="0"/>
-              </w:rPr>
-              <w:t xml:space="preserve">±</w:t>
-            </w:r>
-            <w:r>
-              <w:rPr>
-                <w:rtl w:val="0"/>
-              </w:rPr>
-              <w:t xml:space="preserve">109,38</w:t>
+                <w:rtl w:val="0"/>
+              </w:rPr>
+              <w:t xml:space="preserve">±9.4714</w:t>
             </w:r>
           </w:p>
         </w:tc>
@@ -2737,6 +2773,10 @@
                 <w:szCs w:val="28"/>
               </w:rPr>
             </w:pPr>
+            <w:commentRangeEnd w:id="4"/>
+            <w:r>
+              <w:commentReference w:id="4"/>
+            </w:r>
             <w:r>
               <w:rPr>
                 <w:rtl w:val="0"/>
@@ -2804,11 +2844,12 @@
               <w:jc w:val="center"/>
               <w:rPr/>
             </w:pPr>
-            <w:r>
-              <w:rPr>
-                <w:rtl w:val="0"/>
-              </w:rPr>
-              <w:t xml:space="preserve">±9,8434</w:t>
+            <w:commentRangeStart w:id="5"/>
+            <w:r>
+              <w:rPr>
+                <w:rtl w:val="0"/>
+              </w:rPr>
+              <w:t xml:space="preserve">±10.3758</w:t>
             </w:r>
           </w:p>
         </w:tc>
@@ -2825,7 +2866,7 @@
               <w:rPr>
                 <w:rtl w:val="0"/>
               </w:rPr>
-              <w:t xml:space="preserve">±12,0203</w:t>
+              <w:t xml:space="preserve">±12.3325</w:t>
             </w:r>
           </w:p>
         </w:tc>
@@ -2838,11 +2879,15 @@
               <w:jc w:val="center"/>
               <w:rPr/>
             </w:pPr>
-            <w:r>
-              <w:rPr>
-                <w:rtl w:val="0"/>
-              </w:rPr>
-              <w:t xml:space="preserve">±8,5663</w:t>
+            <w:commentRangeEnd w:id="5"/>
+            <w:r>
+              <w:commentReference w:id="5"/>
+            </w:r>
+            <w:r>
+              <w:rPr>
+                <w:rtl w:val="0"/>
+              </w:rPr>
+              <w:t xml:space="preserve">±8.6533</w:t>
             </w:r>
           </w:p>
         </w:tc>
@@ -2859,7 +2904,7 @@
               <w:rPr>
                 <w:rtl w:val="0"/>
               </w:rPr>
-              <w:t xml:space="preserve">±7,2879</w:t>
+              <w:t xml:space="preserve">±7.3246</w:t>
             </w:r>
           </w:p>
         </w:tc>
@@ -2876,7 +2921,7 @@
               <w:rPr>
                 <w:rtl w:val="0"/>
               </w:rPr>
-              <w:t xml:space="preserve">±4,1132</w:t>
+              <w:t xml:space="preserve">±4.1235</w:t>
             </w:r>
           </w:p>
         </w:tc>
@@ -2895,17 +2940,11 @@
             </w:pPr>
             <w:r>
               <w:rPr>
-                <w:rtl w:val="0"/>
-              </w:rPr>
-              <w:t xml:space="preserve">±</w:t>
-            </w:r>
-            <w:r>
-              <w:rPr>
-                <w:sz w:val="28"/>
-                <w:szCs w:val="28"/>
-                <w:rtl w:val="0"/>
-              </w:rPr>
-              <w:t xml:space="preserve">3,7603</w:t>
+                <w:sz w:val="28"/>
+                <w:szCs w:val="28"/>
+                <w:rtl w:val="0"/>
+              </w:rPr>
+              <w:t xml:space="preserve">±3.7666</w:t>
             </w:r>
           </w:p>
         </w:tc>
@@ -2913,6 +2952,7 @@
       <w:tr>
         <w:trPr>
           <w:cantSplit w:val="0"/>
+          <w:trHeight w:val="245.9765625" w:hRule="atLeast"/>
           <w:tblHeader w:val="0"/>
         </w:trPr>
         <w:tc>
@@ -2994,17 +3034,9 @@
             </w:pPr>
             <w:r>
               <w:rPr>
-                <w:sz w:val="22"/>
-                <w:szCs w:val="22"/>
-                <w:rtl w:val="0"/>
-              </w:rPr>
-              <w:t xml:space="preserve">±</w:t>
-            </w:r>
-            <w:r>
-              <w:rPr>
-                <w:rtl w:val="0"/>
-              </w:rPr>
-              <w:t xml:space="preserve">261,77</w:t>
+                <w:rtl w:val="0"/>
+              </w:rPr>
+              <w:t xml:space="preserve">±175.4686</w:t>
             </w:r>
           </w:p>
         </w:tc>
@@ -3031,17 +3063,9 @@
             </w:pPr>
             <w:r>
               <w:rPr>
-                <w:sz w:val="22"/>
-                <w:szCs w:val="22"/>
-                <w:rtl w:val="0"/>
-              </w:rPr>
-              <w:t xml:space="preserve">±</w:t>
-            </w:r>
-            <w:r>
-              <w:rPr>
-                <w:rtl w:val="0"/>
-              </w:rPr>
-              <w:t xml:space="preserve">319,66</w:t>
+                <w:rtl w:val="0"/>
+              </w:rPr>
+              <w:t xml:space="preserve">±227.4173</w:t>
             </w:r>
           </w:p>
         </w:tc>
@@ -3068,17 +3092,9 @@
             </w:pPr>
             <w:r>
               <w:rPr>
-                <w:sz w:val="22"/>
-                <w:szCs w:val="22"/>
-                <w:rtl w:val="0"/>
-              </w:rPr>
-              <w:t xml:space="preserve">±</w:t>
-            </w:r>
-            <w:r>
-              <w:rPr>
-                <w:rtl w:val="0"/>
-              </w:rPr>
-              <w:t xml:space="preserve">227,81</w:t>
+                <w:rtl w:val="0"/>
+              </w:rPr>
+              <w:t xml:space="preserve">±129.7377</w:t>
             </w:r>
           </w:p>
         </w:tc>
@@ -3105,17 +3121,9 @@
             </w:pPr>
             <w:r>
               <w:rPr>
-                <w:sz w:val="22"/>
-                <w:szCs w:val="22"/>
-                <w:rtl w:val="0"/>
-              </w:rPr>
-              <w:t xml:space="preserve">±</w:t>
-            </w:r>
-            <w:r>
-              <w:rPr>
-                <w:rtl w:val="0"/>
-              </w:rPr>
-              <w:t xml:space="preserve">193,81</w:t>
+                <w:rtl w:val="0"/>
+              </w:rPr>
+              <w:t xml:space="preserve">±94.4618</w:t>
             </w:r>
           </w:p>
         </w:tc>
@@ -3142,17 +3150,9 @@
             </w:pPr>
             <w:r>
               <w:rPr>
-                <w:sz w:val="22"/>
-                <w:szCs w:val="22"/>
-                <w:rtl w:val="0"/>
-              </w:rPr>
-              <w:t xml:space="preserve">±</w:t>
-            </w:r>
-            <w:r>
-              <w:rPr>
-                <w:rtl w:val="0"/>
-              </w:rPr>
-              <w:t xml:space="preserve">109,38</w:t>
+                <w:rtl w:val="0"/>
+              </w:rPr>
+              <w:t xml:space="preserve">±9.4754</w:t>
             </w:r>
           </w:p>
         </w:tc>
@@ -3194,6 +3194,7 @@
       <w:tr>
         <w:trPr>
           <w:cantSplit w:val="0"/>
+          <w:trHeight w:val="306.97265624999994" w:hRule="atLeast"/>
           <w:tblHeader w:val="0"/>
         </w:trPr>
         <w:tc>
@@ -3254,7 +3255,7 @@
               <w:rPr>
                 <w:rtl w:val="0"/>
               </w:rPr>
-              <w:t xml:space="preserve">±12,9364</w:t>
+              <w:t xml:space="preserve">±13.6361</w:t>
             </w:r>
           </w:p>
         </w:tc>
@@ -3271,7 +3272,7 @@
               <w:rPr>
                 <w:rtl w:val="0"/>
               </w:rPr>
-              <w:t xml:space="preserve">±15,7973</w:t>
+              <w:t xml:space="preserve">±16.2077</w:t>
             </w:r>
           </w:p>
         </w:tc>
@@ -3288,7 +3289,7 @@
               <w:rPr>
                 <w:rtl w:val="0"/>
               </w:rPr>
-              <w:t xml:space="preserve">±11,258</w:t>
+              <w:t xml:space="preserve">±11.3723</w:t>
             </w:r>
           </w:p>
         </w:tc>
@@ -3305,7 +3306,7 @@
               <w:rPr>
                 <w:rtl w:val="0"/>
               </w:rPr>
-              <w:t xml:space="preserve">±9,5779</w:t>
+              <w:t xml:space="preserve">±9.6261</w:t>
             </w:r>
           </w:p>
         </w:tc>
@@ -3322,7 +3323,7 @@
               <w:rPr>
                 <w:rtl w:val="0"/>
               </w:rPr>
-              <w:t xml:space="preserve">±5,4056</w:t>
+              <w:t xml:space="preserve">±5.4192</w:t>
             </w:r>
           </w:p>
         </w:tc>
@@ -3341,17 +3342,11 @@
             </w:pPr>
             <w:r>
               <w:rPr>
-                <w:rtl w:val="0"/>
-              </w:rPr>
-              <w:t xml:space="preserve">±</w:t>
-            </w:r>
-            <w:r>
-              <w:rPr>
-                <w:sz w:val="28"/>
-                <w:szCs w:val="28"/>
-                <w:rtl w:val="0"/>
-              </w:rPr>
-              <w:t xml:space="preserve">4,9419</w:t>
+                <w:sz w:val="28"/>
+                <w:szCs w:val="28"/>
+                <w:rtl w:val="0"/>
+              </w:rPr>
+              <w:t xml:space="preserve">±4.9502</w:t>
             </w:r>
           </w:p>
         </w:tc>
@@ -3442,7 +3437,7 @@
               <w:rPr>
                 <w:rtl w:val="0"/>
               </w:rPr>
-              <w:t xml:space="preserve">±261,77</w:t>
+              <w:t xml:space="preserve">±175.4656</w:t>
             </w:r>
           </w:p>
         </w:tc>
@@ -3469,17 +3464,9 @@
             </w:pPr>
             <w:r>
               <w:rPr>
-                <w:sz w:val="22"/>
-                <w:szCs w:val="22"/>
-                <w:rtl w:val="0"/>
-              </w:rPr>
-              <w:t xml:space="preserve">±</w:t>
-            </w:r>
-            <w:r>
-              <w:rPr>
-                <w:rtl w:val="0"/>
-              </w:rPr>
-              <w:t xml:space="preserve">319,66</w:t>
+                <w:rtl w:val="0"/>
+              </w:rPr>
+              <w:t xml:space="preserve">±227.4151</w:t>
             </w:r>
           </w:p>
         </w:tc>
@@ -3506,17 +3493,9 @@
             </w:pPr>
             <w:r>
               <w:rPr>
-                <w:sz w:val="22"/>
-                <w:szCs w:val="22"/>
-                <w:rtl w:val="0"/>
-              </w:rPr>
-              <w:t xml:space="preserve">±</w:t>
-            </w:r>
-            <w:r>
-              <w:rPr>
-                <w:rtl w:val="0"/>
-              </w:rPr>
-              <w:t xml:space="preserve">227,81</w:t>
+                <w:rtl w:val="0"/>
+              </w:rPr>
+              <w:t xml:space="preserve">±129.7342</w:t>
             </w:r>
           </w:p>
         </w:tc>
@@ -3543,17 +3522,9 @@
             </w:pPr>
             <w:r>
               <w:rPr>
-                <w:sz w:val="22"/>
-                <w:szCs w:val="22"/>
-                <w:rtl w:val="0"/>
-              </w:rPr>
-              <w:t xml:space="preserve">±</w:t>
-            </w:r>
-            <w:r>
-              <w:rPr>
-                <w:rtl w:val="0"/>
-              </w:rPr>
-              <w:t xml:space="preserve">193,81</w:t>
+                <w:rtl w:val="0"/>
+              </w:rPr>
+              <w:t xml:space="preserve">±94.4588</w:t>
             </w:r>
           </w:p>
         </w:tc>
@@ -3580,17 +3551,9 @@
             </w:pPr>
             <w:r>
               <w:rPr>
-                <w:sz w:val="22"/>
-                <w:szCs w:val="22"/>
-                <w:rtl w:val="0"/>
-              </w:rPr>
-              <w:t xml:space="preserve">±</w:t>
-            </w:r>
-            <w:r>
-              <w:rPr>
-                <w:rtl w:val="0"/>
-              </w:rPr>
-              <w:t xml:space="preserve">109,38</w:t>
+                <w:rtl w:val="0"/>
+              </w:rPr>
+              <w:t xml:space="preserve">±9.4744</w:t>
             </w:r>
           </w:p>
         </w:tc>
@@ -3683,7 +3646,19 @@
         </w:tc>
         <w:tc>
           <w:tcPr>
-            <w:vAlign w:val="center"/>
+            <w:tcBorders>
+              <w:top w:color="000000" w:space="0" w:sz="5" w:val="single"/>
+              <w:left w:color="000000" w:space="0" w:sz="5" w:val="single"/>
+              <w:bottom w:color="000000" w:space="0" w:sz="5" w:val="single"/>
+              <w:right w:color="000000" w:space="0" w:sz="5" w:val="single"/>
+            </w:tcBorders>
+            <w:tcMar>
+              <w:top w:w="20.0" w:type="dxa"/>
+              <w:left w:w="20.0" w:type="dxa"/>
+              <w:bottom w:w="100.0" w:type="dxa"/>
+              <w:right w:w="20.0" w:type="dxa"/>
+            </w:tcMar>
+            <w:vAlign w:val="bottom"/>
           </w:tcPr>
           <w:p>
             <w:pPr>
@@ -3694,13 +3669,25 @@
               <w:rPr>
                 <w:rtl w:val="0"/>
               </w:rPr>
-              <w:t xml:space="preserve">252,226</w:t>
-            </w:r>
-          </w:p>
-        </w:tc>
-        <w:tc>
-          <w:tcPr>
-            <w:vAlign w:val="center"/>
+              <w:t xml:space="preserve">280.255</w:t>
+            </w:r>
+          </w:p>
+        </w:tc>
+        <w:tc>
+          <w:tcPr>
+            <w:tcBorders>
+              <w:top w:color="000000" w:space="0" w:sz="5" w:val="single"/>
+              <w:left w:color="000000" w:space="0" w:sz="5" w:val="single"/>
+              <w:bottom w:color="000000" w:space="0" w:sz="5" w:val="single"/>
+              <w:right w:color="000000" w:space="0" w:sz="5" w:val="single"/>
+            </w:tcBorders>
+            <w:tcMar>
+              <w:top w:w="20.0" w:type="dxa"/>
+              <w:left w:w="20.0" w:type="dxa"/>
+              <w:bottom w:w="100.0" w:type="dxa"/>
+              <w:right w:w="20.0" w:type="dxa"/>
+            </w:tcMar>
+            <w:vAlign w:val="bottom"/>
           </w:tcPr>
           <w:p>
             <w:pPr>
@@ -3711,13 +3698,25 @@
               <w:rPr>
                 <w:rtl w:val="0"/>
               </w:rPr>
-              <w:t xml:space="preserve">752,249</w:t>
-            </w:r>
-          </w:p>
-        </w:tc>
-        <w:tc>
-          <w:tcPr>
-            <w:vAlign w:val="center"/>
+              <w:t xml:space="preserve">791.845</w:t>
+            </w:r>
+          </w:p>
+        </w:tc>
+        <w:tc>
+          <w:tcPr>
+            <w:tcBorders>
+              <w:top w:color="000000" w:space="0" w:sz="5" w:val="single"/>
+              <w:left w:color="000000" w:space="0" w:sz="5" w:val="single"/>
+              <w:bottom w:color="000000" w:space="0" w:sz="5" w:val="single"/>
+              <w:right w:color="000000" w:space="0" w:sz="5" w:val="single"/>
+            </w:tcBorders>
+            <w:tcMar>
+              <w:top w:w="20.0" w:type="dxa"/>
+              <w:left w:w="20.0" w:type="dxa"/>
+              <w:bottom w:w="100.0" w:type="dxa"/>
+              <w:right w:w="20.0" w:type="dxa"/>
+            </w:tcMar>
+            <w:vAlign w:val="bottom"/>
           </w:tcPr>
           <w:p>
             <w:pPr>
@@ -3728,13 +3727,25 @@
               <w:rPr>
                 <w:rtl w:val="0"/>
               </w:rPr>
-              <w:t xml:space="preserve">955,127</w:t>
-            </w:r>
-          </w:p>
-        </w:tc>
-        <w:tc>
-          <w:tcPr>
-            <w:vAlign w:val="center"/>
+              <w:t xml:space="preserve">974.625</w:t>
+            </w:r>
+          </w:p>
+        </w:tc>
+        <w:tc>
+          <w:tcPr>
+            <w:tcBorders>
+              <w:top w:color="000000" w:space="0" w:sz="5" w:val="single"/>
+              <w:left w:color="000000" w:space="0" w:sz="5" w:val="single"/>
+              <w:bottom w:color="000000" w:space="0" w:sz="5" w:val="single"/>
+              <w:right w:color="000000" w:space="0" w:sz="5" w:val="single"/>
+            </w:tcBorders>
+            <w:tcMar>
+              <w:top w:w="20.0" w:type="dxa"/>
+              <w:left w:w="20.0" w:type="dxa"/>
+              <w:bottom w:w="100.0" w:type="dxa"/>
+              <w:right w:w="20.0" w:type="dxa"/>
+            </w:tcMar>
+            <w:vAlign w:val="bottom"/>
           </w:tcPr>
           <w:p>
             <w:pPr>
@@ -3745,13 +3756,25 @@
               <w:rPr>
                 <w:rtl w:val="0"/>
               </w:rPr>
-              <w:t xml:space="preserve">1382,6</w:t>
-            </w:r>
-          </w:p>
-        </w:tc>
-        <w:tc>
-          <w:tcPr>
-            <w:vAlign w:val="center"/>
+              <w:t xml:space="preserve">1396.589</w:t>
+            </w:r>
+          </w:p>
+        </w:tc>
+        <w:tc>
+          <w:tcPr>
+            <w:tcBorders>
+              <w:top w:color="000000" w:space="0" w:sz="5" w:val="single"/>
+              <w:left w:color="000000" w:space="0" w:sz="5" w:val="single"/>
+              <w:bottom w:color="000000" w:space="0" w:sz="5" w:val="single"/>
+              <w:right w:color="000000" w:space="0" w:sz="5" w:val="single"/>
+            </w:tcBorders>
+            <w:tcMar>
+              <w:top w:w="20.0" w:type="dxa"/>
+              <w:left w:w="20.0" w:type="dxa"/>
+              <w:bottom w:w="100.0" w:type="dxa"/>
+              <w:right w:w="20.0" w:type="dxa"/>
+            </w:tcMar>
+            <w:vAlign w:val="bottom"/>
           </w:tcPr>
           <w:p>
             <w:pPr>
@@ -3762,7 +3785,7 @@
               <w:rPr>
                 <w:rtl w:val="0"/>
               </w:rPr>
-              <w:t xml:space="preserve">880,81</w:t>
+              <w:t xml:space="preserve">885.239</w:t>
             </w:r>
           </w:p>
         </w:tc>
@@ -3785,7 +3808,7 @@
                 <w:szCs w:val="28"/>
                 <w:rtl w:val="0"/>
               </w:rPr>
-              <w:t xml:space="preserve">1104,282</w:t>
+              <w:t xml:space="preserve">1107.976</w:t>
             </w:r>
           </w:p>
         </w:tc>
@@ -3876,7 +3899,7 @@
               <w:rPr>
                 <w:rtl w:val="0"/>
               </w:rPr>
-              <w:t xml:space="preserve">22,84</w:t>
+              <w:t xml:space="preserve">-74.7057</w:t>
             </w:r>
           </w:p>
         </w:tc>
@@ -3905,7 +3928,7 @@
               <w:rPr>
                 <w:rtl w:val="0"/>
               </w:rPr>
-              <w:t xml:space="preserve">68,12</w:t>
+              <w:t xml:space="preserve">-28.5323</w:t>
             </w:r>
           </w:p>
         </w:tc>
@@ -3934,7 +3957,7 @@
               <w:rPr>
                 <w:rtl w:val="0"/>
               </w:rPr>
-              <w:t xml:space="preserve">86,49</w:t>
+              <w:t xml:space="preserve">-12.0355</w:t>
             </w:r>
           </w:p>
         </w:tc>
@@ -3963,7 +3986,7 @@
               <w:rPr>
                 <w:rtl w:val="0"/>
               </w:rPr>
-              <w:t xml:space="preserve">125,21</w:t>
+              <w:t xml:space="preserve">26.0487</w:t>
             </w:r>
           </w:p>
         </w:tc>
@@ -3992,14 +4015,26 @@
               <w:rPr>
                 <w:rtl w:val="0"/>
               </w:rPr>
-              <w:t xml:space="preserve">79,769</w:t>
+              <w:t xml:space="preserve">-20.1031</w:t>
             </w:r>
           </w:p>
         </w:tc>
         <w:tc>
           <w:tcPr>
             <w:vMerge w:val="continue"/>
-            <w:vAlign w:val="center"/>
+            <w:tcBorders>
+              <w:top w:color="000000" w:space="0" w:sz="5" w:val="single"/>
+              <w:left w:color="000000" w:space="0" w:sz="5" w:val="single"/>
+              <w:bottom w:color="000000" w:space="0" w:sz="5" w:val="single"/>
+              <w:right w:color="000000" w:space="0" w:sz="5" w:val="single"/>
+            </w:tcBorders>
+            <w:tcMar>
+              <w:top w:w="20.0" w:type="dxa"/>
+              <w:left w:w="20.0" w:type="dxa"/>
+              <w:bottom w:w="100.0" w:type="dxa"/>
+              <w:right w:w="20.0" w:type="dxa"/>
+            </w:tcMar>
+            <w:vAlign w:val="bottom"/>
           </w:tcPr>
           <w:p>
             <w:pPr>
@@ -4096,7 +4131,7 @@
               <w:rPr>
                 <w:rtl w:val="0"/>
               </w:rPr>
-              <w:t xml:space="preserve">15,8816</w:t>
+              <w:t xml:space="preserve">16.7407</w:t>
             </w:r>
           </w:p>
         </w:tc>
@@ -4113,7 +4148,7 @@
               <w:rPr>
                 <w:rtl w:val="0"/>
               </w:rPr>
-              <w:t xml:space="preserve">27,4272</w:t>
+              <w:t xml:space="preserve">28.1397</w:t>
             </w:r>
           </w:p>
         </w:tc>
@@ -4130,7 +4165,7 @@
               <w:rPr>
                 <w:rtl w:val="0"/>
               </w:rPr>
-              <w:t xml:space="preserve">30,9051</w:t>
+              <w:t xml:space="preserve">31.2189</w:t>
             </w:r>
           </w:p>
         </w:tc>
@@ -4147,7 +4182,7 @@
               <w:rPr>
                 <w:rtl w:val="0"/>
               </w:rPr>
-              <w:t xml:space="preserve">37,1836</w:t>
+              <w:t xml:space="preserve">37.3709</w:t>
             </w:r>
           </w:p>
         </w:tc>
@@ -4164,7 +4199,7 @@
               <w:rPr>
                 <w:rtl w:val="0"/>
               </w:rPr>
-              <w:t xml:space="preserve">29,6785</w:t>
+              <w:t xml:space="preserve">29.7529</w:t>
             </w:r>
           </w:p>
         </w:tc>
@@ -4187,7 +4222,7 @@
                 <w:szCs w:val="28"/>
                 <w:rtl w:val="0"/>
               </w:rPr>
-              <w:t xml:space="preserve">33,2307</w:t>
+              <w:t xml:space="preserve">33.2863</w:t>
             </w:r>
           </w:p>
         </w:tc>
@@ -4278,7 +4313,7 @@
               <w:rPr>
                 <w:rtl w:val="0"/>
               </w:rPr>
-              <w:t xml:space="preserve">47,79</w:t>
+              <w:t xml:space="preserve">-49.7069</w:t>
             </w:r>
           </w:p>
         </w:tc>
@@ -4307,7 +4342,7 @@
               <w:rPr>
                 <w:rtl w:val="0"/>
               </w:rPr>
-              <w:t xml:space="preserve">82,54</w:t>
+              <w:t xml:space="preserve">-15.4616</w:t>
             </w:r>
           </w:p>
         </w:tc>
@@ -4336,7 +4371,7 @@
               <w:rPr>
                 <w:rtl w:val="0"/>
               </w:rPr>
-              <w:t xml:space="preserve">93,00</w:t>
+              <w:t xml:space="preserve">-6.211</w:t>
             </w:r>
           </w:p>
         </w:tc>
@@ -4365,7 +4400,7 @@
               <w:rPr>
                 <w:rtl w:val="0"/>
               </w:rPr>
-              <w:t xml:space="preserve">111,90</w:t>
+              <w:t xml:space="preserve">12.2711</w:t>
             </w:r>
           </w:p>
         </w:tc>
@@ -4394,7 +4429,7 @@
               <w:rPr>
                 <w:rtl w:val="0"/>
               </w:rPr>
-              <w:t xml:space="preserve">89,31</w:t>
+              <w:t xml:space="preserve">-10.6152</w:t>
             </w:r>
           </w:p>
         </w:tc>
@@ -4498,7 +4533,7 @@
               <w:rPr>
                 <w:rtl w:val="0"/>
               </w:rPr>
-              <w:t xml:space="preserve">1,056072</w:t>
+              <w:t xml:space="preserve">1.113198</w:t>
             </w:r>
           </w:p>
         </w:tc>
@@ -4515,7 +4550,7 @@
               <w:rPr>
                 <w:rtl w:val="0"/>
               </w:rPr>
-              <w:t xml:space="preserve">1,654371</w:t>
+              <w:t xml:space="preserve">1.697349</w:t>
             </w:r>
           </w:p>
         </w:tc>
@@ -4532,7 +4567,7 @@
               <w:rPr>
                 <w:rtl w:val="0"/>
               </w:rPr>
-              <w:t xml:space="preserve">1,554082</w:t>
+              <w:t xml:space="preserve">1.569860</w:t>
             </w:r>
           </w:p>
         </w:tc>
@@ -4549,7 +4584,7 @@
               <w:rPr>
                 <w:rtl w:val="0"/>
               </w:rPr>
-              <w:t xml:space="preserve">1,692331</w:t>
+              <w:t xml:space="preserve">1.700857</w:t>
             </w:r>
           </w:p>
         </w:tc>
@@ -4566,7 +4601,7 @@
               <w:rPr>
                 <w:rtl w:val="0"/>
               </w:rPr>
-              <w:t xml:space="preserve">1,634913</w:t>
+              <w:t xml:space="preserve">1.639016</w:t>
             </w:r>
           </w:p>
         </w:tc>
@@ -4589,7 +4624,7 @@
                 <w:szCs w:val="28"/>
                 <w:rtl w:val="0"/>
               </w:rPr>
-              <w:t xml:space="preserve">1,693186</w:t>
+              <w:t xml:space="preserve">1.696015</w:t>
             </w:r>
           </w:p>
         </w:tc>
@@ -4680,7 +4715,7 @@
               <w:rPr>
                 <w:rtl w:val="0"/>
               </w:rPr>
-              <w:t xml:space="preserve">62,37</w:t>
+              <w:t xml:space="preserve">-34.3639</w:t>
             </w:r>
           </w:p>
         </w:tc>
@@ -4709,7 +4744,7 @@
               <w:rPr>
                 <w:rtl w:val="0"/>
               </w:rPr>
-              <w:t xml:space="preserve">97,71</w:t>
+              <w:t xml:space="preserve">0.0787</w:t>
             </w:r>
           </w:p>
         </w:tc>
@@ -4738,7 +4773,7 @@
               <w:rPr>
                 <w:rtl w:val="0"/>
               </w:rPr>
-              <w:t xml:space="preserve">91,78</w:t>
+              <w:t xml:space="preserve">-7.4383</w:t>
             </w:r>
           </w:p>
         </w:tc>
@@ -4767,7 +4802,7 @@
               <w:rPr>
                 <w:rtl w:val="0"/>
               </w:rPr>
-              <w:t xml:space="preserve">99,95</w:t>
+              <w:t xml:space="preserve">0.2855</w:t>
             </w:r>
           </w:p>
         </w:tc>
@@ -4796,7 +4831,7 @@
               <w:rPr>
                 <w:rtl w:val="0"/>
               </w:rPr>
-              <w:t xml:space="preserve">96,56</w:t>
+              <w:t xml:space="preserve">-3.3608</w:t>
             </w:r>
           </w:p>
         </w:tc>
@@ -4867,6 +4902,7 @@
           <w:vertAlign w:val="baseline"/>
         </w:rPr>
       </w:pPr>
+      <w:commentRangeStart w:id="6"/>
       <w:r>
         <w:rPr>
           <w:rFonts w:ascii="Times New Roman" w:cs="Times New Roman" w:eastAsia="Times New Roman" w:hAnsi="Times New Roman"/>
@@ -4882,7 +4918,49 @@
           <w:vertAlign w:val="baseline"/>
           <w:rtl w:val="0"/>
         </w:rPr>
-        <w:t xml:space="preserve">% - относительные отклонения рассчитанных значений от значений, полученных для выборки из трехсот величин </w:t>
+        <w:t xml:space="preserve">% </w:t>
+      </w:r>
+      <w:r>
+        <w:rPr>
+          <w:sz w:val="28"/>
+          <w:szCs w:val="28"/>
+          <w:rtl w:val="0"/>
+        </w:rPr>
+        <w:t xml:space="preserve">–</w:t>
+      </w:r>
+      <w:r>
+        <w:rPr>
+          <w:rFonts w:ascii="Times New Roman" w:cs="Times New Roman" w:eastAsia="Times New Roman" w:hAnsi="Times New Roman"/>
+          <w:b w:val="0"/>
+          <w:i w:val="0"/>
+          <w:smallCaps w:val="0"/>
+          <w:strike w:val="0"/>
+          <w:color w:val="000000"/>
+          <w:sz w:val="28"/>
+          <w:szCs w:val="28"/>
+          <w:u w:val="none"/>
+          <w:shd w:fill="auto" w:val="clear"/>
+          <w:vertAlign w:val="baseline"/>
+          <w:rtl w:val="0"/>
+        </w:rPr>
+        <w:t xml:space="preserve"> </w:t>
+      </w:r>
+      <w:r>
+        <w:rPr>
+          <w:sz w:val="28"/>
+          <w:szCs w:val="28"/>
+          <w:rtl w:val="0"/>
+        </w:rPr>
+        <w:t xml:space="preserve">относительные отклонения полученных значений от наилучших значений, полагая, что наилучшими (эталонными) являются значения, рассчитанные для наиболее представительной выборки из трехсот случайных величин.</w:t>
+      </w:r>
+      <w:commentRangeEnd w:id="6"/>
+      <w:r>
+        <w:commentReference w:id="6"/>
+      </w:r>
+      <w:r>
+        <w:rPr>
+          <w:rtl w:val="0"/>
+        </w:rPr>
       </w:r>
     </w:p>
     <w:p>
@@ -4963,14 +5041,6 @@
       </w:r>
       <w:r>
         <w:rPr>
-          <w:sz w:val="28"/>
-          <w:szCs w:val="28"/>
-          <w:rtl w:val="0"/>
-        </w:rPr>
-        <w:t xml:space="preserve">Доверительные интервалы уменьшаются с ростом выборки, что свидетельствует о повышении точности оценок математического ожидания.</w:t>
-      </w:r>
-      <w:r>
-        <w:rPr>
           <w:rFonts w:ascii="Times New Roman" w:cs="Times New Roman" w:eastAsia="Times New Roman" w:hAnsi="Times New Roman"/>
           <w:b w:val="0"/>
           <w:i w:val="0"/>
@@ -4984,7 +5054,7 @@
           <w:vertAlign w:val="baseline"/>
           <w:rtl w:val="0"/>
         </w:rPr>
-        <w:t xml:space="preserve"> Дисперсия и среднеквадратическое отклонение возрастают с увеличением выборки, что говорит о большей вариативности в данных, но при больших объемах выборки наблюдается стабилизация</w:t>
+        <w:t xml:space="preserve">Дисперсия и среднеквадратическое отклонение возрастают с увеличением выборки, что говорит о большей вариативности в данных, но при больших объемах выборки наблюдается стабилизация</w:t>
       </w:r>
       <w:r>
         <w:rPr>
@@ -5028,17 +5098,8 @@
     <w:p>
       <w:pPr>
         <w:rPr>
-          <w:rFonts w:ascii="Times New Roman" w:cs="Times New Roman" w:eastAsia="Times New Roman" w:hAnsi="Times New Roman"/>
-          <w:b w:val="0"/>
-          <w:i w:val="0"/>
-          <w:smallCaps w:val="0"/>
-          <w:strike w:val="0"/>
-          <w:color w:val="000000"/>
-          <w:sz w:val="28"/>
-          <w:szCs w:val="28"/>
-          <w:u w:val="none"/>
-          <w:shd w:fill="auto" w:val="clear"/>
-          <w:vertAlign w:val="baseline"/>
+          <w:sz w:val="28"/>
+          <w:szCs w:val="28"/>
         </w:rPr>
       </w:pPr>
       <w:r>
@@ -5289,6 +5350,64 @@
         <w:ind w:left="0" w:right="0" w:firstLine="0"/>
         <w:jc w:val="left"/>
         <w:rPr>
+          <w:sz w:val="28"/>
+          <w:szCs w:val="28"/>
+        </w:rPr>
+      </w:pPr>
+      <w:r>
+        <w:rPr>
+          <w:rFonts w:ascii="Times New Roman" w:cs="Times New Roman" w:eastAsia="Times New Roman" w:hAnsi="Times New Roman"/>
+          <w:b w:val="1"/>
+          <w:i w:val="0"/>
+          <w:smallCaps w:val="0"/>
+          <w:strike w:val="0"/>
+          <w:color w:val="000000"/>
+          <w:sz w:val="28"/>
+          <w:szCs w:val="28"/>
+          <w:u w:val="none"/>
+          <w:shd w:fill="auto" w:val="clear"/>
+          <w:vertAlign w:val="baseline"/>
+          <w:rtl w:val="0"/>
+        </w:rPr>
+        <w:t xml:space="preserve">Этап 2</w:t>
+      </w:r>
+      <w:r>
+        <w:rPr>
+          <w:b w:val="1"/>
+          <w:sz w:val="28"/>
+          <w:szCs w:val="28"/>
+          <w:rtl w:val="0"/>
+        </w:rPr>
+        <w:t xml:space="preserve">.</w:t>
+      </w:r>
+      <w:r>
+        <w:rPr>
+          <w:rFonts w:ascii="Times New Roman" w:cs="Times New Roman" w:eastAsia="Times New Roman" w:hAnsi="Times New Roman"/>
+          <w:b w:val="1"/>
+          <w:i w:val="0"/>
+          <w:smallCaps w:val="0"/>
+          <w:strike w:val="0"/>
+          <w:color w:val="000000"/>
+          <w:sz w:val="28"/>
+          <w:szCs w:val="28"/>
+          <w:u w:val="none"/>
+          <w:shd w:fill="auto" w:val="clear"/>
+          <w:vertAlign w:val="baseline"/>
+          <w:rtl w:val="0"/>
+        </w:rPr>
+        <w:t xml:space="preserve"> График №1</w:t>
+      </w:r>
+      <w:r>
+        <w:rPr>
+          <w:b w:val="1"/>
+          <w:sz w:val="28"/>
+          <w:szCs w:val="28"/>
+          <w:rtl w:val="0"/>
+        </w:rPr>
+        <w:t xml:space="preserve">.</w:t>
+      </w:r>
+      <w:r>
+        <w:rPr>
           <w:rFonts w:ascii="Times New Roman" w:cs="Times New Roman" w:eastAsia="Times New Roman" w:hAnsi="Times New Roman"/>
           <w:b w:val="0"/>
           <w:i w:val="0"/>
@@ -5300,89 +5419,17 @@
           <w:u w:val="none"/>
           <w:shd w:fill="auto" w:val="clear"/>
           <w:vertAlign w:val="baseline"/>
-        </w:rPr>
-      </w:pPr>
-      <w:r>
-        <w:rPr>
-          <w:rFonts w:ascii="Times New Roman" w:cs="Times New Roman" w:eastAsia="Times New Roman" w:hAnsi="Times New Roman"/>
-          <w:b w:val="1"/>
-          <w:i w:val="0"/>
-          <w:smallCaps w:val="0"/>
-          <w:strike w:val="0"/>
-          <w:color w:val="000000"/>
-          <w:sz w:val="28"/>
-          <w:szCs w:val="28"/>
-          <w:u w:val="none"/>
-          <w:shd w:fill="auto" w:val="clear"/>
-          <w:vertAlign w:val="baseline"/>
-          <w:rtl w:val="0"/>
-        </w:rPr>
-        <w:t xml:space="preserve">Этап 2</w:t>
-      </w:r>
-      <w:r>
-        <w:rPr>
-          <w:b w:val="1"/>
+          <w:rtl w:val="0"/>
+        </w:rPr>
+        <w:t xml:space="preserve"> Значений заданной числовой последовательности с результатами анализа характера числовой последовательности</w:t>
+      </w:r>
+      <w:r>
+        <w:rPr>
           <w:sz w:val="28"/>
           <w:szCs w:val="28"/>
           <w:rtl w:val="0"/>
         </w:rPr>
         <w:t xml:space="preserve">.</w:t>
-      </w:r>
-      <w:r>
-        <w:rPr>
-          <w:rFonts w:ascii="Times New Roman" w:cs="Times New Roman" w:eastAsia="Times New Roman" w:hAnsi="Times New Roman"/>
-          <w:b w:val="1"/>
-          <w:i w:val="0"/>
-          <w:smallCaps w:val="0"/>
-          <w:strike w:val="0"/>
-          <w:color w:val="000000"/>
-          <w:sz w:val="28"/>
-          <w:szCs w:val="28"/>
-          <w:u w:val="none"/>
-          <w:shd w:fill="auto" w:val="clear"/>
-          <w:vertAlign w:val="baseline"/>
-          <w:rtl w:val="0"/>
-        </w:rPr>
-        <w:t xml:space="preserve"> График №1</w:t>
-      </w:r>
-      <w:r>
-        <w:rPr>
-          <w:b w:val="1"/>
-          <w:sz w:val="28"/>
-          <w:szCs w:val="28"/>
-          <w:rtl w:val="0"/>
-        </w:rPr>
-        <w:t xml:space="preserve">.</w:t>
-      </w:r>
-      <w:r>
-        <w:rPr>
-          <w:rFonts w:ascii="Times New Roman" w:cs="Times New Roman" w:eastAsia="Times New Roman" w:hAnsi="Times New Roman"/>
-          <w:b w:val="0"/>
-          <w:i w:val="0"/>
-          <w:smallCaps w:val="0"/>
-          <w:strike w:val="0"/>
-          <w:color w:val="000000"/>
-          <w:sz w:val="28"/>
-          <w:szCs w:val="28"/>
-          <w:u w:val="none"/>
-          <w:shd w:fill="auto" w:val="clear"/>
-          <w:vertAlign w:val="baseline"/>
-          <w:rtl w:val="0"/>
-        </w:rPr>
-        <w:t xml:space="preserve"> Значений заданной числовой последовательности с результатами анализа характера числовой последовательности</w:t>
-      </w:r>
-      <w:r>
-        <w:rPr>
-          <w:sz w:val="28"/>
-          <w:szCs w:val="28"/>
-          <w:rtl w:val="0"/>
-        </w:rPr>
-        <w:t xml:space="preserve">.</w:t>
-      </w:r>
-      <w:r>
-        <w:rPr>
-          <w:rtl w:val="0"/>
-        </w:rPr>
       </w:r>
     </w:p>
     <w:p>
@@ -5403,6 +5450,34 @@
         <w:ind w:left="0" w:right="0" w:firstLine="0"/>
         <w:jc w:val="left"/>
         <w:rPr>
+          <w:sz w:val="28"/>
+          <w:szCs w:val="28"/>
+        </w:rPr>
+      </w:pPr>
+      <w:r>
+        <w:rPr>
+          <w:rtl w:val="0"/>
+        </w:rPr>
+      </w:r>
+    </w:p>
+    <w:p>
+      <w:pPr>
+        <w:keepNext w:val="0"/>
+        <w:keepLines w:val="0"/>
+        <w:pageBreakBefore w:val="0"/>
+        <w:widowControl w:val="1"/>
+        <w:pBdr>
+          <w:top w:space="0" w:sz="0" w:val="nil"/>
+          <w:left w:space="0" w:sz="0" w:val="nil"/>
+          <w:bottom w:space="0" w:sz="0" w:val="nil"/>
+          <w:right w:space="0" w:sz="0" w:val="nil"/>
+          <w:between w:space="0" w:sz="0" w:val="nil"/>
+        </w:pBdr>
+        <w:shd w:fill="auto" w:val="clear"/>
+        <w:spacing w:after="0" w:before="0" w:line="240" w:lineRule="auto"/>
+        <w:ind w:left="0" w:right="0" w:firstLine="0"/>
+        <w:jc w:val="left"/>
+        <w:rPr>
           <w:rFonts w:ascii="Times New Roman" w:cs="Times New Roman" w:eastAsia="Times New Roman" w:hAnsi="Times New Roman"/>
           <w:b w:val="0"/>
           <w:i w:val="0"/>
@@ -5425,16 +5500,16 @@
           <wp:inline distB="114300" distT="114300" distL="114300" distR="114300">
             <wp:extent cx="5438775" cy="4333875"/>
             <wp:effectExtent b="0" l="0" r="0" t="0"/>
-            <wp:docPr id="3" name="image2.png"/>
+            <wp:docPr id="3" name="image5.png"/>
             <a:graphic>
               <a:graphicData uri="http://schemas.openxmlformats.org/drawingml/2006/picture">
                 <pic:pic>
                   <pic:nvPicPr>
-                    <pic:cNvPr id="0" name="image2.png"/>
+                    <pic:cNvPr id="0" name="image5.png"/>
                     <pic:cNvPicPr preferRelativeResize="0"/>
                   </pic:nvPicPr>
                   <pic:blipFill>
-                    <a:blip r:embed="rId6"/>
+                    <a:blip r:embed="rId7"/>
                     <a:srcRect b="0" l="0" r="0" t="0"/>
                     <a:stretch>
                       <a:fillRect/>
@@ -5478,6 +5553,29 @@
         <w:ind w:left="0" w:right="0" w:firstLine="0"/>
         <w:jc w:val="left"/>
         <w:rPr>
+          <w:sz w:val="28"/>
+          <w:szCs w:val="28"/>
+        </w:rPr>
+      </w:pPr>
+      <w:r>
+        <w:rPr>
+          <w:rFonts w:ascii="Times New Roman" w:cs="Times New Roman" w:eastAsia="Times New Roman" w:hAnsi="Times New Roman"/>
+          <w:b w:val="1"/>
+          <w:i w:val="0"/>
+          <w:smallCaps w:val="0"/>
+          <w:strike w:val="0"/>
+          <w:color w:val="000000"/>
+          <w:sz w:val="28"/>
+          <w:szCs w:val="28"/>
+          <w:u w:val="none"/>
+          <w:shd w:fill="auto" w:val="clear"/>
+          <w:vertAlign w:val="baseline"/>
+          <w:rtl w:val="0"/>
+        </w:rPr>
+        <w:t xml:space="preserve">Вывод из 2 этапа:</w:t>
+      </w:r>
+      <w:r>
+        <w:rPr>
           <w:rFonts w:ascii="Times New Roman" w:cs="Times New Roman" w:eastAsia="Times New Roman" w:hAnsi="Times New Roman"/>
           <w:b w:val="0"/>
           <w:i w:val="0"/>
@@ -5489,38 +5587,6 @@
           <w:u w:val="none"/>
           <w:shd w:fill="auto" w:val="clear"/>
           <w:vertAlign w:val="baseline"/>
-        </w:rPr>
-      </w:pPr>
-      <w:r>
-        <w:rPr>
-          <w:rFonts w:ascii="Times New Roman" w:cs="Times New Roman" w:eastAsia="Times New Roman" w:hAnsi="Times New Roman"/>
-          <w:b w:val="1"/>
-          <w:i w:val="0"/>
-          <w:smallCaps w:val="0"/>
-          <w:strike w:val="0"/>
-          <w:color w:val="000000"/>
-          <w:sz w:val="28"/>
-          <w:szCs w:val="28"/>
-          <w:u w:val="none"/>
-          <w:shd w:fill="auto" w:val="clear"/>
-          <w:vertAlign w:val="baseline"/>
-          <w:rtl w:val="0"/>
-        </w:rPr>
-        <w:t xml:space="preserve">Вывод из 2 этапа:</w:t>
-      </w:r>
-      <w:r>
-        <w:rPr>
-          <w:rFonts w:ascii="Times New Roman" w:cs="Times New Roman" w:eastAsia="Times New Roman" w:hAnsi="Times New Roman"/>
-          <w:b w:val="0"/>
-          <w:i w:val="0"/>
-          <w:smallCaps w:val="0"/>
-          <w:strike w:val="0"/>
-          <w:color w:val="000000"/>
-          <w:sz w:val="28"/>
-          <w:szCs w:val="28"/>
-          <w:u w:val="none"/>
-          <w:shd w:fill="auto" w:val="clear"/>
-          <w:vertAlign w:val="baseline"/>
           <w:rtl w:val="0"/>
         </w:rPr>
         <w:t xml:space="preserve"> </w:t>
@@ -5532,11 +5598,6 @@
           <w:rtl w:val="0"/>
         </w:rPr>
         <w:t xml:space="preserve">Изучив график, можно сделать вывод, что исходная последовательность не является периодической, возрастающей или убывающей.</w:t>
-      </w:r>
-      <w:r>
-        <w:rPr>
-          <w:rtl w:val="0"/>
-        </w:rPr>
       </w:r>
     </w:p>
     <w:p>
@@ -5977,8 +6038,10 @@
         <w:ind w:left="0" w:right="0" w:firstLine="0"/>
         <w:jc w:val="left"/>
         <w:rPr>
-          <w:sz w:val="28"/>
-          <w:szCs w:val="28"/>
+          <w:b w:val="1"/>
+          <w:sz w:val="28"/>
+          <w:szCs w:val="28"/>
+          <w:u w:val="single"/>
         </w:rPr>
       </w:pPr>
       <w:r>
@@ -6005,8 +6068,10 @@
         <w:ind w:left="0" w:right="0" w:firstLine="0"/>
         <w:jc w:val="left"/>
         <w:rPr>
-          <w:sz w:val="28"/>
-          <w:szCs w:val="28"/>
+          <w:b w:val="1"/>
+          <w:sz w:val="28"/>
+          <w:szCs w:val="28"/>
+          <w:u w:val="single"/>
         </w:rPr>
       </w:pPr>
       <w:r>
@@ -6033,8 +6098,10 @@
         <w:ind w:left="0" w:right="0" w:firstLine="0"/>
         <w:jc w:val="left"/>
         <w:rPr>
-          <w:sz w:val="28"/>
-          <w:szCs w:val="28"/>
+          <w:b w:val="1"/>
+          <w:sz w:val="28"/>
+          <w:szCs w:val="28"/>
+          <w:u w:val="single"/>
         </w:rPr>
       </w:pPr>
       <w:r>
@@ -6061,95 +6128,65 @@
         <w:ind w:left="0" w:right="0" w:firstLine="0"/>
         <w:jc w:val="left"/>
         <w:rPr>
+          <w:sz w:val="28"/>
+          <w:szCs w:val="28"/>
+        </w:rPr>
+      </w:pPr>
+      <w:r>
+        <w:rPr>
+          <w:rFonts w:ascii="Times New Roman" w:cs="Times New Roman" w:eastAsia="Times New Roman" w:hAnsi="Times New Roman"/>
           <w:b w:val="1"/>
+          <w:i w:val="0"/>
+          <w:smallCaps w:val="0"/>
+          <w:strike w:val="0"/>
+          <w:color w:val="000000"/>
           <w:sz w:val="28"/>
           <w:szCs w:val="28"/>
           <w:u w:val="single"/>
-        </w:rPr>
-      </w:pPr>
-      <w:r>
-        <w:rPr>
-          <w:rtl w:val="0"/>
-        </w:rPr>
-      </w:r>
-    </w:p>
-    <w:p>
-      <w:pPr>
-        <w:keepNext w:val="0"/>
-        <w:keepLines w:val="0"/>
-        <w:pageBreakBefore w:val="0"/>
-        <w:widowControl w:val="1"/>
-        <w:pBdr>
-          <w:top w:space="0" w:sz="0" w:val="nil"/>
-          <w:left w:space="0" w:sz="0" w:val="nil"/>
-          <w:bottom w:space="0" w:sz="0" w:val="nil"/>
-          <w:right w:space="0" w:sz="0" w:val="nil"/>
-          <w:between w:space="0" w:sz="0" w:val="nil"/>
-        </w:pBdr>
-        <w:shd w:fill="auto" w:val="clear"/>
-        <w:spacing w:after="0" w:before="0" w:line="240" w:lineRule="auto"/>
-        <w:ind w:left="0" w:right="0" w:firstLine="0"/>
-        <w:jc w:val="left"/>
+          <w:shd w:fill="auto" w:val="clear"/>
+          <w:vertAlign w:val="baseline"/>
+          <w:rtl w:val="0"/>
+        </w:rPr>
+        <w:t xml:space="preserve">Этап 3</w:t>
+      </w:r>
+      <w:r>
         <w:rPr>
           <w:b w:val="1"/>
           <w:sz w:val="28"/>
           <w:szCs w:val="28"/>
           <w:u w:val="single"/>
-        </w:rPr>
-      </w:pPr>
-      <w:r>
-        <w:rPr>
-          <w:rtl w:val="0"/>
-        </w:rPr>
-      </w:r>
-    </w:p>
-    <w:p>
-      <w:pPr>
-        <w:keepNext w:val="0"/>
-        <w:keepLines w:val="0"/>
-        <w:pageBreakBefore w:val="0"/>
-        <w:widowControl w:val="1"/>
-        <w:pBdr>
-          <w:top w:space="0" w:sz="0" w:val="nil"/>
-          <w:left w:space="0" w:sz="0" w:val="nil"/>
-          <w:bottom w:space="0" w:sz="0" w:val="nil"/>
-          <w:right w:space="0" w:sz="0" w:val="nil"/>
-          <w:between w:space="0" w:sz="0" w:val="nil"/>
-        </w:pBdr>
-        <w:shd w:fill="auto" w:val="clear"/>
-        <w:spacing w:after="0" w:before="0" w:line="240" w:lineRule="auto"/>
-        <w:ind w:left="0" w:right="0" w:firstLine="0"/>
-        <w:jc w:val="left"/>
-        <w:rPr>
+          <w:rtl w:val="0"/>
+        </w:rPr>
+        <w:t xml:space="preserve">.</w:t>
+      </w:r>
+      <w:r>
+        <w:rPr>
+          <w:rFonts w:ascii="Times New Roman" w:cs="Times New Roman" w:eastAsia="Times New Roman" w:hAnsi="Times New Roman"/>
           <w:b w:val="1"/>
+          <w:i w:val="0"/>
+          <w:smallCaps w:val="0"/>
+          <w:strike w:val="0"/>
+          <w:color w:val="000000"/>
           <w:sz w:val="28"/>
           <w:szCs w:val="28"/>
           <w:u w:val="single"/>
-        </w:rPr>
-      </w:pPr>
-      <w:r>
-        <w:rPr>
-          <w:rtl w:val="0"/>
-        </w:rPr>
-      </w:r>
-    </w:p>
-    <w:p>
-      <w:pPr>
-        <w:keepNext w:val="0"/>
-        <w:keepLines w:val="0"/>
-        <w:pageBreakBefore w:val="0"/>
-        <w:widowControl w:val="1"/>
-        <w:pBdr>
-          <w:top w:space="0" w:sz="0" w:val="nil"/>
-          <w:left w:space="0" w:sz="0" w:val="nil"/>
-          <w:bottom w:space="0" w:sz="0" w:val="nil"/>
-          <w:right w:space="0" w:sz="0" w:val="nil"/>
-          <w:between w:space="0" w:sz="0" w:val="nil"/>
-        </w:pBdr>
-        <w:shd w:fill="auto" w:val="clear"/>
-        <w:spacing w:after="0" w:before="0" w:line="240" w:lineRule="auto"/>
-        <w:ind w:left="0" w:right="0" w:firstLine="0"/>
-        <w:jc w:val="left"/>
+          <w:shd w:fill="auto" w:val="clear"/>
+          <w:vertAlign w:val="baseline"/>
+          <w:rtl w:val="0"/>
+        </w:rPr>
+        <w:t xml:space="preserve"> Форма 3</w:t>
+      </w:r>
+      <w:r>
+        <w:rPr>
+          <w:b w:val="1"/>
+          <w:sz w:val="28"/>
+          <w:szCs w:val="28"/>
+          <w:u w:val="single"/>
+          <w:rtl w:val="0"/>
+        </w:rPr>
+        <w:t xml:space="preserve">.</w:t>
+      </w:r>
+      <w:r>
         <w:rPr>
           <w:rFonts w:ascii="Times New Roman" w:cs="Times New Roman" w:eastAsia="Times New Roman" w:hAnsi="Times New Roman"/>
           <w:b w:val="0"/>
@@ -6162,61 +6199,17 @@
           <w:u w:val="none"/>
           <w:shd w:fill="auto" w:val="clear"/>
           <w:vertAlign w:val="baseline"/>
-        </w:rPr>
-      </w:pPr>
-      <w:r>
-        <w:rPr>
-          <w:rFonts w:ascii="Times New Roman" w:cs="Times New Roman" w:eastAsia="Times New Roman" w:hAnsi="Times New Roman"/>
-          <w:b w:val="1"/>
-          <w:i w:val="0"/>
-          <w:smallCaps w:val="0"/>
-          <w:strike w:val="0"/>
-          <w:color w:val="000000"/>
-          <w:sz w:val="28"/>
-          <w:szCs w:val="28"/>
-          <w:u w:val="single"/>
-          <w:shd w:fill="auto" w:val="clear"/>
-          <w:vertAlign w:val="baseline"/>
-          <w:rtl w:val="0"/>
-        </w:rPr>
-        <w:t xml:space="preserve">Этап 3</w:t>
-      </w:r>
-      <w:r>
-        <w:rPr>
-          <w:b w:val="1"/>
-          <w:sz w:val="28"/>
-          <w:szCs w:val="28"/>
-          <w:u w:val="single"/>
-          <w:rtl w:val="0"/>
-        </w:rPr>
-        <w:t xml:space="preserve">.</w:t>
-      </w:r>
-      <w:r>
-        <w:rPr>
-          <w:rFonts w:ascii="Times New Roman" w:cs="Times New Roman" w:eastAsia="Times New Roman" w:hAnsi="Times New Roman"/>
-          <w:b w:val="1"/>
-          <w:i w:val="0"/>
-          <w:smallCaps w:val="0"/>
-          <w:strike w:val="0"/>
-          <w:color w:val="000000"/>
-          <w:sz w:val="28"/>
-          <w:szCs w:val="28"/>
-          <w:u w:val="single"/>
-          <w:shd w:fill="auto" w:val="clear"/>
-          <w:vertAlign w:val="baseline"/>
-          <w:rtl w:val="0"/>
-        </w:rPr>
-        <w:t xml:space="preserve"> Форма 3</w:t>
-      </w:r>
-      <w:r>
-        <w:rPr>
-          <w:b w:val="1"/>
-          <w:sz w:val="28"/>
-          <w:szCs w:val="28"/>
-          <w:u w:val="single"/>
-          <w:rtl w:val="0"/>
-        </w:rPr>
-        <w:t xml:space="preserve">.</w:t>
+          <w:rtl w:val="0"/>
+        </w:rPr>
+        <w:t xml:space="preserve"> Результаты автокорреляционного анализа (значения коэффициентов автокорреляции со сдвигом 1, 2, 3, </w:t>
+      </w:r>
+      <w:r>
+        <w:rPr>
+          <w:sz w:val="28"/>
+          <w:szCs w:val="28"/>
+          <w:rtl w:val="0"/>
+        </w:rPr>
+        <w:t xml:space="preserve">…</w:t>
       </w:r>
       <w:r>
         <w:rPr>
@@ -6233,31 +6226,6 @@
           <w:vertAlign w:val="baseline"/>
           <w:rtl w:val="0"/>
         </w:rPr>
-        <w:t xml:space="preserve"> Результаты автокорреляционного анализа (значения коэффициентов автокорреляции со сдвигом 1, 2, 3, </w:t>
-      </w:r>
-      <w:r>
-        <w:rPr>
-          <w:sz w:val="28"/>
-          <w:szCs w:val="28"/>
-          <w:rtl w:val="0"/>
-        </w:rPr>
-        <w:t xml:space="preserve">…</w:t>
-      </w:r>
-      <w:r>
-        <w:rPr>
-          <w:rFonts w:ascii="Times New Roman" w:cs="Times New Roman" w:eastAsia="Times New Roman" w:hAnsi="Times New Roman"/>
-          <w:b w:val="0"/>
-          <w:i w:val="0"/>
-          <w:smallCaps w:val="0"/>
-          <w:strike w:val="0"/>
-          <w:color w:val="000000"/>
-          <w:sz w:val="28"/>
-          <w:szCs w:val="28"/>
-          <w:u w:val="none"/>
-          <w:shd w:fill="auto" w:val="clear"/>
-          <w:vertAlign w:val="baseline"/>
-          <w:rtl w:val="0"/>
-        </w:rPr>
         <w:t xml:space="preserve">), представленные как в числовом (форма 3), так и графическом виде</w:t>
       </w:r>
       <w:r>
@@ -6267,11 +6235,6 @@
           <w:rtl w:val="0"/>
         </w:rPr>
         <w:t xml:space="preserve">.</w:t>
-      </w:r>
-      <w:r>
-        <w:rPr>
-          <w:rtl w:val="0"/>
-        </w:rPr>
       </w:r>
     </w:p>
     <w:p>
@@ -6554,7 +6517,7 @@
               <w:rPr>
                 <w:rtl w:val="0"/>
               </w:rPr>
-              <w:t xml:space="preserve">0,0169</w:t>
+              <w:t xml:space="preserve">0,0168</w:t>
             </w:r>
           </w:p>
         </w:tc>
@@ -6582,7 +6545,7 @@
               <w:rPr>
                 <w:rtl w:val="0"/>
               </w:rPr>
-              <w:t xml:space="preserve">-0,0601</w:t>
+              <w:t xml:space="preserve">-0,0599</w:t>
             </w:r>
           </w:p>
         </w:tc>
@@ -6596,7 +6559,7 @@
               <w:rPr>
                 <w:rtl w:val="0"/>
               </w:rPr>
-              <w:t xml:space="preserve">-0,0569</w:t>
+              <w:t xml:space="preserve">-0,0567</w:t>
             </w:r>
           </w:p>
         </w:tc>
@@ -6610,7 +6573,7 @@
               <w:rPr>
                 <w:rtl w:val="0"/>
               </w:rPr>
-              <w:t xml:space="preserve">-0,0753</w:t>
+              <w:t xml:space="preserve">-0,0751</w:t>
             </w:r>
           </w:p>
         </w:tc>
@@ -6624,7 +6587,7 @@
               <w:rPr>
                 <w:rtl w:val="0"/>
               </w:rPr>
-              <w:t xml:space="preserve">0,0500</w:t>
+              <w:t xml:space="preserve">0,0499</w:t>
             </w:r>
           </w:p>
         </w:tc>
@@ -6652,7 +6615,7 @@
               <w:rPr>
                 <w:rtl w:val="0"/>
               </w:rPr>
-              <w:t xml:space="preserve">0,0310</w:t>
+              <w:t xml:space="preserve">0,0309</w:t>
             </w:r>
           </w:p>
         </w:tc>
@@ -6666,7 +6629,7 @@
               <w:rPr>
                 <w:rtl w:val="0"/>
               </w:rPr>
-              <w:t xml:space="preserve">0,0293</w:t>
+              <w:t xml:space="preserve">0,0292</w:t>
             </w:r>
           </w:p>
         </w:tc>
@@ -6680,7 +6643,7 @@
               <w:rPr>
                 <w:rtl w:val="0"/>
               </w:rPr>
-              <w:t xml:space="preserve">0,0965</w:t>
+              <w:t xml:space="preserve">0,0962</w:t>
             </w:r>
           </w:p>
         </w:tc>
@@ -6727,16 +6690,16 @@
           <wp:inline distB="114300" distT="114300" distL="114300" distR="114300">
             <wp:extent cx="5676900" cy="4333875"/>
             <wp:effectExtent b="0" l="0" r="0" t="0"/>
-            <wp:docPr id="2" name="image5.png"/>
+            <wp:docPr id="2" name="image4.png"/>
             <a:graphic>
               <a:graphicData uri="http://schemas.openxmlformats.org/drawingml/2006/picture">
                 <pic:pic>
                   <pic:nvPicPr>
-                    <pic:cNvPr id="0" name="image5.png"/>
+                    <pic:cNvPr id="0" name="image4.png"/>
                     <pic:cNvPicPr preferRelativeResize="0"/>
                   </pic:nvPicPr>
                   <pic:blipFill>
-                    <a:blip r:embed="rId7"/>
+                    <a:blip r:embed="rId8"/>
                     <a:srcRect b="0" l="0" r="0" t="0"/>
                     <a:stretch>
                       <a:fillRect/>
@@ -6824,102 +6787,143 @@
           <w:szCs w:val="28"/>
           <w:rtl w:val="0"/>
         </w:rPr>
-        <w:t xml:space="preserve">Последовательность можно считать случайной так как данные коэффициенты указывают на то, что между числами не было выявлено зависимости, нет тенденции и периодичности.</w:t>
-      </w:r>
-    </w:p>
-    <w:p>
-      <w:pPr>
-        <w:rPr>
-          <w:sz w:val="28"/>
-          <w:szCs w:val="28"/>
-        </w:rPr>
-      </w:pPr>
-      <w:r>
-        <w:rPr>
-          <w:rtl w:val="0"/>
-        </w:rPr>
-      </w:r>
-    </w:p>
-    <w:p>
-      <w:pPr>
-        <w:rPr>
-          <w:sz w:val="28"/>
-          <w:szCs w:val="28"/>
-        </w:rPr>
-      </w:pPr>
-      <w:r>
-        <w:rPr>
-          <w:rtl w:val="0"/>
-        </w:rPr>
-      </w:r>
-    </w:p>
-    <w:p>
-      <w:pPr>
-        <w:rPr>
-          <w:sz w:val="28"/>
-          <w:szCs w:val="28"/>
-        </w:rPr>
-      </w:pPr>
-      <w:r>
-        <w:rPr>
-          <w:rtl w:val="0"/>
-        </w:rPr>
-      </w:r>
-    </w:p>
-    <w:p>
-      <w:pPr>
-        <w:rPr>
-          <w:sz w:val="28"/>
-          <w:szCs w:val="28"/>
-        </w:rPr>
-      </w:pPr>
-      <w:r>
-        <w:rPr>
-          <w:rtl w:val="0"/>
-        </w:rPr>
-      </w:r>
-    </w:p>
-    <w:p>
-      <w:pPr>
-        <w:rPr>
-          <w:sz w:val="28"/>
-          <w:szCs w:val="28"/>
-        </w:rPr>
-      </w:pPr>
-      <w:r>
-        <w:rPr>
-          <w:rtl w:val="0"/>
-        </w:rPr>
-      </w:r>
-    </w:p>
-    <w:p>
-      <w:pPr>
-        <w:rPr>
-          <w:sz w:val="28"/>
-          <w:szCs w:val="28"/>
-        </w:rPr>
-      </w:pPr>
-      <w:r>
-        <w:rPr>
-          <w:rtl w:val="0"/>
-        </w:rPr>
-      </w:r>
-    </w:p>
-    <w:p>
-      <w:pPr>
-        <w:rPr>
-          <w:sz w:val="28"/>
-          <w:szCs w:val="28"/>
-        </w:rPr>
-      </w:pPr>
-      <w:r>
-        <w:rPr>
-          <w:rtl w:val="0"/>
-        </w:rPr>
-      </w:r>
-    </w:p>
-    <w:p>
-      <w:pPr>
+        <w:t xml:space="preserve">Последовательность можно считать случайной так как данные коэффициенты указывают на то, что между числами не было выявлено ни линейной, ни циклической зависимости, нет тенденции и периодичности.</w:t>
+      </w:r>
+    </w:p>
+    <w:p>
+      <w:pPr>
+        <w:rPr>
+          <w:sz w:val="28"/>
+          <w:szCs w:val="28"/>
+        </w:rPr>
+      </w:pPr>
+      <w:r>
+        <w:rPr>
+          <w:rtl w:val="0"/>
+        </w:rPr>
+      </w:r>
+    </w:p>
+    <w:p>
+      <w:pPr>
+        <w:rPr>
+          <w:sz w:val="28"/>
+          <w:szCs w:val="28"/>
+        </w:rPr>
+      </w:pPr>
+      <w:r>
+        <w:rPr>
+          <w:rtl w:val="0"/>
+        </w:rPr>
+      </w:r>
+    </w:p>
+    <w:p>
+      <w:pPr>
+        <w:rPr>
+          <w:sz w:val="28"/>
+          <w:szCs w:val="28"/>
+        </w:rPr>
+      </w:pPr>
+      <w:r>
+        <w:rPr>
+          <w:rtl w:val="0"/>
+        </w:rPr>
+      </w:r>
+    </w:p>
+    <w:p>
+      <w:pPr>
+        <w:rPr>
+          <w:sz w:val="28"/>
+          <w:szCs w:val="28"/>
+        </w:rPr>
+      </w:pPr>
+      <w:r>
+        <w:rPr>
+          <w:rtl w:val="0"/>
+        </w:rPr>
+      </w:r>
+    </w:p>
+    <w:p>
+      <w:pPr>
+        <w:rPr>
+          <w:sz w:val="28"/>
+          <w:szCs w:val="28"/>
+        </w:rPr>
+      </w:pPr>
+      <w:r>
+        <w:rPr>
+          <w:rtl w:val="0"/>
+        </w:rPr>
+      </w:r>
+    </w:p>
+    <w:p>
+      <w:pPr>
+        <w:rPr>
+          <w:sz w:val="28"/>
+          <w:szCs w:val="28"/>
+        </w:rPr>
+      </w:pPr>
+      <w:r>
+        <w:rPr>
+          <w:rtl w:val="0"/>
+        </w:rPr>
+      </w:r>
+    </w:p>
+    <w:p>
+      <w:pPr>
+        <w:rPr>
+          <w:sz w:val="28"/>
+          <w:szCs w:val="28"/>
+        </w:rPr>
+      </w:pPr>
+      <w:r>
+        <w:rPr>
+          <w:rtl w:val="0"/>
+        </w:rPr>
+      </w:r>
+    </w:p>
+    <w:p>
+      <w:pPr>
+        <w:rPr>
+          <w:sz w:val="28"/>
+          <w:szCs w:val="28"/>
+        </w:rPr>
+      </w:pPr>
+      <w:r>
+        <w:rPr>
+          <w:rtl w:val="0"/>
+        </w:rPr>
+      </w:r>
+    </w:p>
+    <w:p>
+      <w:pPr>
+        <w:rPr>
+          <w:sz w:val="28"/>
+          <w:szCs w:val="28"/>
+        </w:rPr>
+      </w:pPr>
+      <w:r>
+        <w:rPr>
+          <w:rtl w:val="0"/>
+        </w:rPr>
+      </w:r>
+    </w:p>
+    <w:p>
+      <w:pPr>
+        <w:keepNext w:val="0"/>
+        <w:keepLines w:val="0"/>
+        <w:pageBreakBefore w:val="0"/>
+        <w:widowControl w:val="1"/>
+        <w:pBdr>
+          <w:top w:space="0" w:sz="0" w:val="nil"/>
+          <w:left w:space="0" w:sz="0" w:val="nil"/>
+          <w:bottom w:space="0" w:sz="0" w:val="nil"/>
+          <w:right w:space="0" w:sz="0" w:val="nil"/>
+          <w:between w:space="0" w:sz="0" w:val="nil"/>
+        </w:pBdr>
+        <w:shd w:fill="auto" w:val="clear"/>
+        <w:spacing w:after="0" w:before="0" w:line="240" w:lineRule="auto"/>
+        <w:ind w:left="0" w:right="0" w:firstLine="0"/>
+        <w:jc w:val="left"/>
         <w:rPr>
           <w:sz w:val="28"/>
           <w:szCs w:val="28"/>
@@ -9943,7 +9947,7 @@
                     <pic:cNvPicPr preferRelativeResize="0"/>
                   </pic:nvPicPr>
                   <pic:blipFill>
-                    <a:blip r:embed="rId8"/>
+                    <a:blip r:embed="rId9"/>
                     <a:srcRect b="0" l="0" r="0" t="0"/>
                     <a:stretch>
                       <a:fillRect/>
@@ -10068,7 +10072,7 @@
           <w:szCs w:val="28"/>
           <w:rtl w:val="0"/>
         </w:rPr>
-        <w:t xml:space="preserve">мы можем видеть, что большая часть значений располагается в промежутке от 3,29 до 18,291, еще часть располагается до 138,297 и наименьшая часть значений располагается в диапазоне больше. Из</w:t>
+        <w:t xml:space="preserve">мы можем видеть, что большая часть значений располагается в промежутке от 3,29 до 18,291, еще часть располагается до 138,297 и наименьшая часть значений располагается в диапазоне больше 138,297. Из</w:t>
       </w:r>
       <w:r>
         <w:rPr>
@@ -10646,7 +10650,7 @@
           <w:szCs w:val="28"/>
           <w:rtl w:val="0"/>
         </w:rPr>
-        <w:t xml:space="preserve">Для данной по варианту выборки коэффициент вариации больше единицы, Следовательно, для аппроксимации последовательности будем использовать гиперэкспоненциальный закон. Значения математического ожидания (M(X) = 19,62616) и коэффициента вариации v = 1,693186) были определены ранее.</w:t>
+        <w:t xml:space="preserve">Для данной по варианту выборки коэффициент вариации больше единицы, Следовательно, для аппроксимации последовательности будем использовать гиперэкспоненциальный закон. Значения математического ожидания (t = M(X) = 19.62616) и коэффициента вариации v = 1.696015) были определены ранее.</w:t>
       </w:r>
     </w:p>
     <w:p>
@@ -10767,7 +10771,7 @@
             <w:sz w:val="28"/>
             <w:szCs w:val="28"/>
           </w:rPr>
-          <m:t xml:space="preserve">0,517</m:t>
+          <m:t xml:space="preserve">0.515934</m:t>
         </m:r>
       </m:oMath>
       <w:r>
@@ -10804,7 +10808,28 @@
           <w:szCs w:val="28"/>
           <w:rtl w:val="0"/>
         </w:rPr>
-        <w:t xml:space="preserve">Примем q = 0,285:</w:t>
+        <w:t xml:space="preserve">Выберем </w:t>
+      </w:r>
+      <w:commentRangeStart w:id="7"/>
+      <w:r>
+        <w:rPr>
+          <w:sz w:val="28"/>
+          <w:szCs w:val="28"/>
+          <w:rtl w:val="0"/>
+        </w:rPr>
+        <w:t xml:space="preserve">q = 0.3</w:t>
+      </w:r>
+      <w:commentRangeEnd w:id="7"/>
+      <w:r>
+        <w:commentReference w:id="7"/>
+      </w:r>
+      <w:r>
+        <w:rPr>
+          <w:sz w:val="28"/>
+          <w:szCs w:val="28"/>
+          <w:rtl w:val="0"/>
+        </w:rPr>
+        <w:t xml:space="preserve">, тогда:</w:t>
       </w:r>
     </w:p>
     <w:p>
@@ -10939,7 +10964,7 @@
             <w:sz w:val="28"/>
             <w:szCs w:val="28"/>
           </w:rPr>
-          <m:t xml:space="preserve">]t=51,7828t  </m:t>
+          <m:t xml:space="preserve">]t=2.47960t  </m:t>
         </m:r>
       </m:oMath>
       <w:r>
@@ -11080,7 +11105,7 @@
             <w:sz w:val="28"/>
             <w:szCs w:val="28"/>
           </w:rPr>
-          <m:t xml:space="preserve">]t=8,4450t </m:t>
+          <m:t xml:space="preserve">]t=0.36589t </m:t>
         </m:r>
       </m:oMath>
       <w:r>
@@ -11310,20 +11335,8 @@
       </w:r>
       <w:r>
         <w:rPr>
-          <w:rFonts w:ascii="Times New Roman" w:cs="Times New Roman" w:eastAsia="Times New Roman" w:hAnsi="Times New Roman"/>
-          <w:b w:val="0"/>
-          <w:i w:val="0"/>
-          <w:smallCaps w:val="0"/>
-          <w:strike w:val="0"/>
-          <w:color w:val="000000"/>
-          <w:sz w:val="28"/>
-          <w:szCs w:val="28"/>
-          <w:u w:val="none"/>
-          <w:shd w:fill="auto" w:val="clear"/>
-          <w:vertAlign w:val="baseline"/>
-          <w:rtl w:val="0"/>
-        </w:rPr>
-        <w:t xml:space="preserve"> </w:t>
+          <w:rtl w:val="0"/>
+        </w:rPr>
       </w:r>
     </w:p>
     <w:p>
@@ -11956,7 +11969,7 @@
           <w:szCs w:val="28"/>
           <w:rtl w:val="0"/>
         </w:rPr>
-        <w:t xml:space="preserve">Для генерации случайной последовательности используем Excel. В листе Генератор создадим 300 пар случайных чисел с помощью =СЛМАССИВ(300; 2).</w:t>
+        <w:t xml:space="preserve">Для генерации случайной последовательности используем Excel. В листе Генератор создадим 300 пар случайных чисел (r1, r2) с помощью =СЛМАССИВ(300; 2).</w:t>
       </w:r>
     </w:p>
     <w:p>
@@ -13423,7 +13436,8 @@
               <w:rPr>
                 <w:rtl w:val="0"/>
               </w:rPr>
-              <w:t xml:space="preserve">13,654073</w:t>
+              <w:t xml:space="preserve">32,665</w:t>
+              <w:tab/>
             </w:r>
           </w:p>
         </w:tc>
@@ -13440,7 +13454,8 @@
               <w:rPr>
                 <w:rtl w:val="0"/>
               </w:rPr>
-              <w:t xml:space="preserve">15,910140</w:t>
+              <w:t xml:space="preserve">33,627</w:t>
+              <w:tab/>
             </w:r>
           </w:p>
         </w:tc>
@@ -13457,7 +13472,8 @@
               <w:rPr>
                 <w:rtl w:val="0"/>
               </w:rPr>
-              <w:t xml:space="preserve">14,964120</w:t>
+              <w:t xml:space="preserve">22,417</w:t>
+              <w:tab/>
             </w:r>
           </w:p>
         </w:tc>
@@ -13474,7 +13490,8 @@
               <w:rPr>
                 <w:rtl w:val="0"/>
               </w:rPr>
-              <w:t xml:space="preserve">19,414181</w:t>
+              <w:t xml:space="preserve">16,779</w:t>
+              <w:tab/>
             </w:r>
           </w:p>
         </w:tc>
@@ -13491,7 +13508,7 @@
               <w:rPr>
                 <w:rtl w:val="0"/>
               </w:rPr>
-              <w:t xml:space="preserve">17,988566</w:t>
+              <w:t xml:space="preserve">17,722</w:t>
             </w:r>
           </w:p>
         </w:tc>
@@ -13508,13 +13525,23 @@
                 <w:szCs w:val="28"/>
               </w:rPr>
             </w:pPr>
-            <w:r>
-              <w:rPr>
-                <w:sz w:val="28"/>
-                <w:szCs w:val="28"/>
-                <w:rtl w:val="0"/>
-              </w:rPr>
-              <w:t xml:space="preserve">19,26444</w:t>
+            <w:commentRangeStart w:id="8"/>
+            <w:r>
+              <w:rPr>
+                <w:sz w:val="28"/>
+                <w:szCs w:val="28"/>
+                <w:rtl w:val="0"/>
+              </w:rPr>
+              <w:t xml:space="preserve">19,557</w:t>
+            </w:r>
+            <w:commentRangeEnd w:id="8"/>
+            <w:r>
+              <w:commentReference w:id="8"/>
+            </w:r>
+            <w:r>
+              <w:rPr>
+                <w:rtl w:val="0"/>
+              </w:rPr>
             </w:r>
           </w:p>
         </w:tc>
@@ -13554,6 +13581,7 @@
               <w:jc w:val="center"/>
               <w:rPr/>
             </w:pPr>
+            <w:commentRangeStart w:id="9"/>
             <w:r>
               <w:rPr>
                 <w:rtl w:val="0"/>
@@ -13587,12 +13615,7 @@
               <w:rPr>
                 <w:rtl w:val="0"/>
               </w:rPr>
-              <w:t xml:space="preserve">70,88</w:t>
-            </w:r>
-            <w:r>
-              <w:rPr>
-                <w:rtl w:val="0"/>
-              </w:rPr>
+              <w:t xml:space="preserve">67,024</w:t>
             </w:r>
           </w:p>
         </w:tc>
@@ -13621,12 +13644,7 @@
               <w:rPr>
                 <w:rtl w:val="0"/>
               </w:rPr>
-              <w:t xml:space="preserve">82,59</w:t>
-            </w:r>
-            <w:r>
-              <w:rPr>
-                <w:rtl w:val="0"/>
-              </w:rPr>
+              <w:t xml:space="preserve">71,944</w:t>
             </w:r>
           </w:p>
         </w:tc>
@@ -13655,12 +13673,7 @@
               <w:rPr>
                 <w:rtl w:val="0"/>
               </w:rPr>
-              <w:t xml:space="preserve">77,68</w:t>
-            </w:r>
-            <w:r>
-              <w:rPr>
-                <w:rtl w:val="0"/>
-              </w:rPr>
+              <w:t xml:space="preserve">14,625</w:t>
             </w:r>
           </w:p>
         </w:tc>
@@ -13689,12 +13702,7 @@
               <w:rPr>
                 <w:rtl w:val="0"/>
               </w:rPr>
-              <w:t xml:space="preserve">100,78</w:t>
-            </w:r>
-            <w:r>
-              <w:rPr>
-                <w:rtl w:val="0"/>
-              </w:rPr>
+              <w:t xml:space="preserve">-14,205</w:t>
             </w:r>
           </w:p>
         </w:tc>
@@ -13723,12 +13731,7 @@
               <w:rPr>
                 <w:rtl w:val="0"/>
               </w:rPr>
-              <w:t xml:space="preserve">93,38</w:t>
-            </w:r>
-            <w:r>
-              <w:rPr>
-                <w:rtl w:val="0"/>
-              </w:rPr>
+              <w:t xml:space="preserve">-9,383</w:t>
             </w:r>
           </w:p>
         </w:tc>
@@ -13746,6 +13749,10 @@
                 <w:szCs w:val="28"/>
               </w:rPr>
             </w:pPr>
+            <w:commentRangeEnd w:id="9"/>
+            <w:r>
+              <w:commentReference w:id="9"/>
+            </w:r>
             <w:r>
               <w:rPr>
                 <w:rtl w:val="0"/>
@@ -13812,7 +13819,7 @@
               <w:rPr>
                 <w:rtl w:val="0"/>
               </w:rPr>
-              <w:t xml:space="preserve">±9,0061</w:t>
+              <w:t xml:space="preserve">±23,602</w:t>
             </w:r>
           </w:p>
         </w:tc>
@@ -13829,7 +13836,7 @@
               <w:rPr>
                 <w:rtl w:val="0"/>
               </w:rPr>
-              <w:t xml:space="preserve">±6,9756</w:t>
+              <w:t xml:space="preserve">±15,472</w:t>
             </w:r>
           </w:p>
         </w:tc>
@@ -13846,86 +13853,75 @@
               <w:rPr>
                 <w:rtl w:val="0"/>
               </w:rPr>
+              <w:t xml:space="preserve">±7,787</w:t>
+            </w:r>
+          </w:p>
+        </w:tc>
+        <w:tc>
+          <w:tcPr>
+            <w:vAlign w:val="center"/>
+          </w:tcPr>
+          <w:p>
+            <w:pPr>
+              <w:jc w:val="center"/>
+              <w:rPr/>
+            </w:pPr>
+            <w:r>
+              <w:rPr>
+                <w:rtl w:val="0"/>
+              </w:rPr>
+              <w:t xml:space="preserve">±4,343</w:t>
+            </w:r>
+            <w:r>
+              <w:rPr>
+                <w:rtl w:val="0"/>
+              </w:rPr>
+            </w:r>
+          </w:p>
+        </w:tc>
+        <w:tc>
+          <w:tcPr>
+            <w:vAlign w:val="center"/>
+          </w:tcPr>
+          <w:p>
+            <w:pPr>
+              <w:jc w:val="center"/>
+              <w:rPr/>
+            </w:pPr>
+            <w:r>
+              <w:rPr>
+                <w:rtl w:val="0"/>
+              </w:rPr>
+              <w:t xml:space="preserve">±3,532</w:t>
+            </w:r>
+          </w:p>
+        </w:tc>
+        <w:tc>
+          <w:tcPr>
+            <w:vMerge w:val="restart"/>
+            <w:vAlign w:val="center"/>
+          </w:tcPr>
+          <w:p>
+            <w:pPr>
+              <w:jc w:val="center"/>
+              <w:rPr>
+                <w:sz w:val="28"/>
+                <w:szCs w:val="28"/>
+              </w:rPr>
+            </w:pPr>
+            <w:r>
+              <w:rPr>
+                <w:rtl w:val="0"/>
+              </w:rPr>
               <w:t xml:space="preserve">±</w:t>
             </w:r>
             <w:r>
               <w:rPr>
-                <w:rtl w:val="0"/>
-              </w:rPr>
-              <w:t xml:space="preserve">5,5409</w:t>
-            </w:r>
-            <w:r>
-              <w:rPr>
-                <w:rtl w:val="0"/>
-              </w:rPr>
-            </w:r>
-          </w:p>
-        </w:tc>
-        <w:tc>
-          <w:tcPr>
-            <w:vAlign w:val="center"/>
-          </w:tcPr>
-          <w:p>
-            <w:pPr>
-              <w:jc w:val="center"/>
-              <w:rPr/>
-            </w:pPr>
-            <w:r>
-              <w:rPr>
-                <w:rtl w:val="0"/>
-              </w:rPr>
-              <w:t xml:space="preserve">±5,2282</w:t>
-            </w:r>
-            <w:r>
-              <w:rPr>
-                <w:rtl w:val="0"/>
-              </w:rPr>
-            </w:r>
-          </w:p>
-        </w:tc>
-        <w:tc>
-          <w:tcPr>
-            <w:vAlign w:val="center"/>
-          </w:tcPr>
-          <w:p>
-            <w:pPr>
-              <w:jc w:val="center"/>
-              <w:rPr/>
-            </w:pPr>
-            <w:r>
-              <w:rPr>
-                <w:rtl w:val="0"/>
-              </w:rPr>
-              <w:t xml:space="preserve">±3,16</w:t>
-            </w:r>
-          </w:p>
-        </w:tc>
-        <w:tc>
-          <w:tcPr>
-            <w:vMerge w:val="restart"/>
-            <w:vAlign w:val="center"/>
-          </w:tcPr>
-          <w:p>
-            <w:pPr>
-              <w:jc w:val="center"/>
-              <w:rPr>
-                <w:sz w:val="28"/>
-                <w:szCs w:val="28"/>
-              </w:rPr>
-            </w:pPr>
-            <w:r>
-              <w:rPr>
-                <w:rtl w:val="0"/>
-              </w:rPr>
-              <w:t xml:space="preserve">±</w:t>
-            </w:r>
-            <w:r>
-              <w:rPr>
-                <w:sz w:val="28"/>
-                <w:szCs w:val="28"/>
-                <w:rtl w:val="0"/>
-              </w:rPr>
-              <w:t xml:space="preserve">3,082</w:t>
+                <w:sz w:val="28"/>
+                <w:szCs w:val="28"/>
+                <w:rtl w:val="0"/>
+              </w:rPr>
+              <w:t xml:space="preserve">3,345</w:t>
             </w:r>
           </w:p>
         </w:tc>
@@ -13965,6 +13961,7 @@
               <w:jc w:val="center"/>
               <w:rPr/>
             </w:pPr>
+            <w:commentRangeStart w:id="10"/>
             <w:r>
               <w:rPr>
                 <w:rtl w:val="0"/>
@@ -13998,18 +13995,7 @@
               <w:rPr>
                 <w:rtl w:val="0"/>
               </w:rPr>
-              <w:t xml:space="preserve">±</w:t>
-            </w:r>
-            <w:r>
-              <w:rPr>
-                <w:rtl w:val="0"/>
-              </w:rPr>
-              <w:t xml:space="preserve">292,22</w:t>
-            </w:r>
-            <w:r>
-              <w:rPr>
-                <w:rtl w:val="0"/>
-              </w:rPr>
+              <w:t xml:space="preserve">±605,681</w:t>
             </w:r>
           </w:p>
         </w:tc>
@@ -14038,18 +14024,7 @@
               <w:rPr>
                 <w:rtl w:val="0"/>
               </w:rPr>
-              <w:t xml:space="preserve">±</w:t>
-            </w:r>
-            <w:r>
-              <w:rPr>
-                <w:rtl w:val="0"/>
-              </w:rPr>
-              <w:t xml:space="preserve">226,33</w:t>
-            </w:r>
-            <w:r>
-              <w:rPr>
-                <w:rtl w:val="0"/>
-              </w:rPr>
+              <w:t xml:space="preserve">±362,602</w:t>
             </w:r>
           </w:p>
         </w:tc>
@@ -14078,18 +14053,7 @@
               <w:rPr>
                 <w:rtl w:val="0"/>
               </w:rPr>
-              <w:t xml:space="preserve">±</w:t>
-            </w:r>
-            <w:r>
-              <w:rPr>
-                <w:rtl w:val="0"/>
-              </w:rPr>
-              <w:t xml:space="preserve">179,78</w:t>
-            </w:r>
-            <w:r>
-              <w:rPr>
-                <w:rtl w:val="0"/>
-              </w:rPr>
+              <w:t xml:space="preserve">±132,815</w:t>
             </w:r>
           </w:p>
         </w:tc>
@@ -14118,18 +14082,7 @@
               <w:rPr>
                 <w:rtl w:val="0"/>
               </w:rPr>
-              <w:t xml:space="preserve">±</w:t>
-            </w:r>
-            <w:r>
-              <w:rPr>
-                <w:rtl w:val="0"/>
-              </w:rPr>
-              <w:t xml:space="preserve">169,64</w:t>
-            </w:r>
-            <w:r>
-              <w:rPr>
-                <w:rtl w:val="0"/>
-              </w:rPr>
+              <w:t xml:space="preserve">±29,843</w:t>
             </w:r>
           </w:p>
         </w:tc>
@@ -14158,18 +14111,7 @@
               <w:rPr>
                 <w:rtl w:val="0"/>
               </w:rPr>
-              <w:t xml:space="preserve">±</w:t>
-            </w:r>
-            <w:r>
-              <w:rPr>
-                <w:rtl w:val="0"/>
-              </w:rPr>
-              <w:t xml:space="preserve">102,53</w:t>
-            </w:r>
-            <w:r>
-              <w:rPr>
-                <w:rtl w:val="0"/>
-              </w:rPr>
+              <w:t xml:space="preserve">±5,604</w:t>
             </w:r>
           </w:p>
         </w:tc>
@@ -14187,6 +14129,10 @@
                 <w:szCs w:val="28"/>
               </w:rPr>
             </w:pPr>
+            <w:commentRangeEnd w:id="10"/>
+            <w:r>
+              <w:commentReference w:id="10"/>
+            </w:r>
             <w:r>
               <w:rPr>
                 <w:rtl w:val="0"/>
@@ -14253,7 +14199,7 @@
               <w:rPr>
                 <w:rtl w:val="0"/>
               </w:rPr>
-              <w:t xml:space="preserve">±10,7315</w:t>
+              <w:t xml:space="preserve">±28,123</w:t>
             </w:r>
           </w:p>
         </w:tc>
@@ -14270,7 +14216,7 @@
               <w:rPr>
                 <w:rtl w:val="0"/>
               </w:rPr>
-              <w:t xml:space="preserve">±8,3119</w:t>
+              <w:t xml:space="preserve">±18,436</w:t>
             </w:r>
           </w:p>
         </w:tc>
@@ -14287,7 +14233,7 @@
               <w:rPr>
                 <w:rtl w:val="0"/>
               </w:rPr>
-              <w:t xml:space="preserve">±6,6024</w:t>
+              <w:t xml:space="preserve">±9,278</w:t>
             </w:r>
           </w:p>
         </w:tc>
@@ -14304,7 +14250,7 @@
               <w:rPr>
                 <w:rtl w:val="0"/>
               </w:rPr>
-              <w:t xml:space="preserve">±6,2298</w:t>
+              <w:t xml:space="preserve">±5,175</w:t>
             </w:r>
           </w:p>
         </w:tc>
@@ -14321,7 +14267,7 @@
               <w:rPr>
                 <w:rtl w:val="0"/>
               </w:rPr>
-              <w:t xml:space="preserve">±3,7654</w:t>
+              <w:t xml:space="preserve">±4,209</w:t>
             </w:r>
           </w:p>
         </w:tc>
@@ -14350,7 +14296,7 @@
                 <w:szCs w:val="28"/>
                 <w:rtl w:val="0"/>
               </w:rPr>
-              <w:t xml:space="preserve">3,6724</w:t>
+              <w:t xml:space="preserve">3,985</w:t>
             </w:r>
           </w:p>
         </w:tc>
@@ -14423,18 +14369,7 @@
               <w:rPr>
                 <w:rtl w:val="0"/>
               </w:rPr>
-              <w:t xml:space="preserve">±</w:t>
-            </w:r>
-            <w:r>
-              <w:rPr>
-                <w:rtl w:val="0"/>
-              </w:rPr>
-              <w:t xml:space="preserve">292,22</w:t>
-            </w:r>
-            <w:r>
-              <w:rPr>
-                <w:rtl w:val="0"/>
-              </w:rPr>
+              <w:t xml:space="preserve">±605,681</w:t>
             </w:r>
           </w:p>
         </w:tc>
@@ -14463,18 +14398,7 @@
               <w:rPr>
                 <w:rtl w:val="0"/>
               </w:rPr>
-              <w:t xml:space="preserve">±</w:t>
-            </w:r>
-            <w:r>
-              <w:rPr>
-                <w:rtl w:val="0"/>
-              </w:rPr>
-              <w:t xml:space="preserve">226,33</w:t>
-            </w:r>
-            <w:r>
-              <w:rPr>
-                <w:rtl w:val="0"/>
-              </w:rPr>
+              <w:t xml:space="preserve">±362,602</w:t>
             </w:r>
           </w:p>
         </w:tc>
@@ -14503,18 +14427,7 @@
               <w:rPr>
                 <w:rtl w:val="0"/>
               </w:rPr>
-              <w:t xml:space="preserve">±</w:t>
-            </w:r>
-            <w:r>
-              <w:rPr>
-                <w:rtl w:val="0"/>
-              </w:rPr>
-              <w:t xml:space="preserve">179,78</w:t>
-            </w:r>
-            <w:r>
-              <w:rPr>
-                <w:rtl w:val="0"/>
-              </w:rPr>
+              <w:t xml:space="preserve">±132,815</w:t>
             </w:r>
           </w:p>
         </w:tc>
@@ -14543,18 +14456,7 @@
               <w:rPr>
                 <w:rtl w:val="0"/>
               </w:rPr>
-              <w:t xml:space="preserve">±</w:t>
-            </w:r>
-            <w:r>
-              <w:rPr>
-                <w:rtl w:val="0"/>
-              </w:rPr>
-              <w:t xml:space="preserve">169,64</w:t>
-            </w:r>
-            <w:r>
-              <w:rPr>
-                <w:rtl w:val="0"/>
-              </w:rPr>
+              <w:t xml:space="preserve">±29,843</w:t>
             </w:r>
           </w:p>
         </w:tc>
@@ -14583,18 +14485,7 @@
               <w:rPr>
                 <w:rtl w:val="0"/>
               </w:rPr>
-              <w:t xml:space="preserve">±</w:t>
-            </w:r>
-            <w:r>
-              <w:rPr>
-                <w:rtl w:val="0"/>
-              </w:rPr>
-              <w:t xml:space="preserve">102,53</w:t>
-            </w:r>
-            <w:r>
-              <w:rPr>
-                <w:rtl w:val="0"/>
-              </w:rPr>
+              <w:t xml:space="preserve">±5,604</w:t>
             </w:r>
           </w:p>
         </w:tc>
@@ -14678,7 +14569,7 @@
               <w:rPr>
                 <w:rtl w:val="0"/>
               </w:rPr>
-              <w:t xml:space="preserve">±14,1035</w:t>
+              <w:t xml:space="preserve">±36,960</w:t>
             </w:r>
           </w:p>
         </w:tc>
@@ -14695,7 +14586,7 @@
               <w:rPr>
                 <w:rtl w:val="0"/>
               </w:rPr>
-              <w:t xml:space="preserve">±10,9237</w:t>
+              <w:t xml:space="preserve">±24,229</w:t>
             </w:r>
           </w:p>
         </w:tc>
@@ -14712,7 +14603,7 @@
               <w:rPr>
                 <w:rtl w:val="0"/>
               </w:rPr>
-              <w:t xml:space="preserve">±8,6771</w:t>
+              <w:t xml:space="preserve">±12,194</w:t>
             </w:r>
           </w:p>
         </w:tc>
@@ -14729,7 +14620,7 @@
               <w:rPr>
                 <w:rtl w:val="0"/>
               </w:rPr>
-              <w:t xml:space="preserve">±8,1873</w:t>
+              <w:t xml:space="preserve">±6,801</w:t>
             </w:r>
           </w:p>
         </w:tc>
@@ -14746,7 +14637,7 @@
               <w:rPr>
                 <w:rtl w:val="0"/>
               </w:rPr>
-              <w:t xml:space="preserve">±4,9485</w:t>
+              <w:t xml:space="preserve">±5,531</w:t>
             </w:r>
           </w:p>
         </w:tc>
@@ -14775,7 +14666,7 @@
                 <w:szCs w:val="28"/>
                 <w:rtl w:val="0"/>
               </w:rPr>
-              <w:t xml:space="preserve">4,8263</w:t>
+              <w:t xml:space="preserve">5,238</w:t>
             </w:r>
           </w:p>
         </w:tc>
@@ -14848,18 +14739,7 @@
               <w:rPr>
                 <w:rtl w:val="0"/>
               </w:rPr>
-              <w:t xml:space="preserve">±</w:t>
-            </w:r>
-            <w:r>
-              <w:rPr>
-                <w:rtl w:val="0"/>
-              </w:rPr>
-              <w:t xml:space="preserve">292,22</w:t>
-            </w:r>
-            <w:r>
-              <w:rPr>
-                <w:rtl w:val="0"/>
-              </w:rPr>
+              <w:t xml:space="preserve">±605,681</w:t>
             </w:r>
           </w:p>
         </w:tc>
@@ -14888,18 +14768,7 @@
               <w:rPr>
                 <w:rtl w:val="0"/>
               </w:rPr>
-              <w:t xml:space="preserve">±</w:t>
-            </w:r>
-            <w:r>
-              <w:rPr>
-                <w:rtl w:val="0"/>
-              </w:rPr>
-              <w:t xml:space="preserve">226,34</w:t>
-            </w:r>
-            <w:r>
-              <w:rPr>
-                <w:rtl w:val="0"/>
-              </w:rPr>
+              <w:t xml:space="preserve">±362,602</w:t>
             </w:r>
           </w:p>
         </w:tc>
@@ -14928,18 +14797,7 @@
               <w:rPr>
                 <w:rtl w:val="0"/>
               </w:rPr>
-              <w:t xml:space="preserve">±</w:t>
-            </w:r>
-            <w:r>
-              <w:rPr>
-                <w:rtl w:val="0"/>
-              </w:rPr>
-              <w:t xml:space="preserve">179,79</w:t>
-            </w:r>
-            <w:r>
-              <w:rPr>
-                <w:rtl w:val="0"/>
-              </w:rPr>
+              <w:t xml:space="preserve">±132,815</w:t>
             </w:r>
           </w:p>
         </w:tc>
@@ -14968,18 +14826,7 @@
               <w:rPr>
                 <w:rtl w:val="0"/>
               </w:rPr>
-              <w:t xml:space="preserve">±</w:t>
-            </w:r>
-            <w:r>
-              <w:rPr>
-                <w:rtl w:val="0"/>
-              </w:rPr>
-              <w:t xml:space="preserve">169,64</w:t>
-            </w:r>
-            <w:r>
-              <w:rPr>
-                <w:rtl w:val="0"/>
-              </w:rPr>
+              <w:t xml:space="preserve">±29,843</w:t>
             </w:r>
           </w:p>
         </w:tc>
@@ -15008,18 +14855,7 @@
               <w:rPr>
                 <w:rtl w:val="0"/>
               </w:rPr>
-              <w:t xml:space="preserve">±</w:t>
-            </w:r>
-            <w:r>
-              <w:rPr>
-                <w:rtl w:val="0"/>
-              </w:rPr>
-              <w:t xml:space="preserve">102,53</w:t>
-            </w:r>
-            <w:r>
-              <w:rPr>
-                <w:rtl w:val="0"/>
-              </w:rPr>
+              <w:t xml:space="preserve">±5,604</w:t>
             </w:r>
           </w:p>
         </w:tc>
@@ -15105,7 +14941,7 @@
               <w:rPr>
                 <w:rtl w:val="0"/>
               </w:rPr>
-              <w:t xml:space="preserve">299,7927</w:t>
+              <w:t xml:space="preserve">2058,918</w:t>
             </w:r>
           </w:p>
         </w:tc>
@@ -15122,7 +14958,7 @@
               <w:rPr>
                 <w:rtl w:val="0"/>
               </w:rPr>
-              <w:t xml:space="preserve">359,6961</w:t>
+              <w:t xml:space="preserve">1769,569</w:t>
             </w:r>
           </w:p>
         </w:tc>
@@ -15139,7 +14975,7 @@
               <w:rPr>
                 <w:rtl w:val="0"/>
               </w:rPr>
-              <w:t xml:space="preserve">567,3919</w:t>
+              <w:t xml:space="preserve">1120,505</w:t>
             </w:r>
           </w:p>
         </w:tc>
@@ -15156,7 +14992,7 @@
               <w:rPr>
                 <w:rtl w:val="0"/>
               </w:rPr>
-              <w:t xml:space="preserve">1010,2911</w:t>
+              <w:t xml:space="preserve">697,044</w:t>
             </w:r>
           </w:p>
         </w:tc>
@@ -15173,7 +15009,7 @@
               <w:rPr>
                 <w:rtl w:val="0"/>
               </w:rPr>
-              <w:t xml:space="preserve">738,1539</w:t>
+              <w:t xml:space="preserve">922,167</w:t>
             </w:r>
           </w:p>
         </w:tc>
@@ -15196,7 +15032,7 @@
                 <w:szCs w:val="28"/>
                 <w:rtl w:val="0"/>
               </w:rPr>
-              <w:t xml:space="preserve">1053,219</w:t>
+              <w:t xml:space="preserve">1240,348</w:t>
             </w:r>
           </w:p>
         </w:tc>
@@ -15269,12 +15105,7 @@
               <w:rPr>
                 <w:rtl w:val="0"/>
               </w:rPr>
-              <w:t xml:space="preserve">28,46</w:t>
-            </w:r>
-            <w:r>
-              <w:rPr>
-                <w:rtl w:val="0"/>
-              </w:rPr>
+              <w:t xml:space="preserve">65,995</w:t>
             </w:r>
           </w:p>
         </w:tc>
@@ -15303,12 +15134,7 @@
               <w:rPr>
                 <w:rtl w:val="0"/>
               </w:rPr>
-              <w:t xml:space="preserve">34,15</w:t>
-            </w:r>
-            <w:r>
-              <w:rPr>
-                <w:rtl w:val="0"/>
-              </w:rPr>
+              <w:t xml:space="preserve">42,667</w:t>
             </w:r>
           </w:p>
         </w:tc>
@@ -15337,12 +15163,7 @@
               <w:rPr>
                 <w:rtl w:val="0"/>
               </w:rPr>
-              <w:t xml:space="preserve">53,87</w:t>
-            </w:r>
-            <w:r>
-              <w:rPr>
-                <w:rtl w:val="0"/>
-              </w:rPr>
+              <w:t xml:space="preserve">-9,662</w:t>
             </w:r>
           </w:p>
         </w:tc>
@@ -15371,12 +15192,7 @@
               <w:rPr>
                 <w:rtl w:val="0"/>
               </w:rPr>
-              <w:t xml:space="preserve">95,92</w:t>
-            </w:r>
-            <w:r>
-              <w:rPr>
-                <w:rtl w:val="0"/>
-              </w:rPr>
+              <w:t xml:space="preserve">-43,803</w:t>
             </w:r>
           </w:p>
         </w:tc>
@@ -15405,12 +15221,7 @@
               <w:rPr>
                 <w:rtl w:val="0"/>
               </w:rPr>
-              <w:t xml:space="preserve">70,09</w:t>
-            </w:r>
-            <w:r>
-              <w:rPr>
-                <w:rtl w:val="0"/>
-              </w:rPr>
+              <w:t xml:space="preserve">-25,653</w:t>
             </w:r>
           </w:p>
         </w:tc>
@@ -15496,7 +15307,7 @@
               <w:rPr>
                 <w:rtl w:val="0"/>
               </w:rPr>
-              <w:t xml:space="preserve">17,3145</w:t>
+              <w:t xml:space="preserve">45,375</w:t>
             </w:r>
           </w:p>
         </w:tc>
@@ -15513,7 +15324,7 @@
               <w:rPr>
                 <w:rtl w:val="0"/>
               </w:rPr>
-              <w:t xml:space="preserve">18,9657</w:t>
+              <w:t xml:space="preserve">42,066</w:t>
             </w:r>
           </w:p>
         </w:tc>
@@ -15530,7 +15341,7 @@
               <w:rPr>
                 <w:rtl w:val="0"/>
               </w:rPr>
-              <w:t xml:space="preserve">23,8200</w:t>
+              <w:t xml:space="preserve">33,474</w:t>
             </w:r>
           </w:p>
         </w:tc>
@@ -15547,7 +15358,7 @@
               <w:rPr>
                 <w:rtl w:val="0"/>
               </w:rPr>
-              <w:t xml:space="preserve">31,7851</w:t>
+              <w:t xml:space="preserve">26,402</w:t>
             </w:r>
           </w:p>
         </w:tc>
@@ -15564,7 +15375,7 @@
               <w:rPr>
                 <w:rtl w:val="0"/>
               </w:rPr>
-              <w:t xml:space="preserve">27,1690</w:t>
+              <w:t xml:space="preserve">30,367</w:t>
             </w:r>
           </w:p>
         </w:tc>
@@ -15587,7 +15398,7 @@
                 <w:szCs w:val="28"/>
                 <w:rtl w:val="0"/>
               </w:rPr>
-              <w:t xml:space="preserve">32,4533</w:t>
+              <w:t xml:space="preserve">35,219</w:t>
             </w:r>
           </w:p>
         </w:tc>
@@ -15595,6 +15406,7 @@
       <w:tr>
         <w:trPr>
           <w:cantSplit w:val="0"/>
+          <w:trHeight w:val="200.9765625" w:hRule="atLeast"/>
           <w:tblHeader w:val="0"/>
         </w:trPr>
         <w:tc>
@@ -15660,12 +15472,7 @@
               <w:rPr>
                 <w:rtl w:val="0"/>
               </w:rPr>
-              <w:t xml:space="preserve">53,35</w:t>
-            </w:r>
-            <w:r>
-              <w:rPr>
-                <w:rtl w:val="0"/>
-              </w:rPr>
+              <w:t xml:space="preserve">28,839</w:t>
             </w:r>
           </w:p>
         </w:tc>
@@ -15694,12 +15501,7 @@
               <w:rPr>
                 <w:rtl w:val="0"/>
               </w:rPr>
-              <w:t xml:space="preserve">58,44</w:t>
-            </w:r>
-            <w:r>
-              <w:rPr>
-                <w:rtl w:val="0"/>
-              </w:rPr>
+              <w:t xml:space="preserve">19,443</w:t>
             </w:r>
           </w:p>
         </w:tc>
@@ -15728,12 +15530,7 @@
               <w:rPr>
                 <w:rtl w:val="0"/>
               </w:rPr>
-              <w:t xml:space="preserve">73,4</w:t>
-            </w:r>
-            <w:r>
-              <w:rPr>
-                <w:rtl w:val="0"/>
-              </w:rPr>
+              <w:t xml:space="preserve">-4,954</w:t>
             </w:r>
           </w:p>
         </w:tc>
@@ -15762,12 +15559,7 @@
               <w:rPr>
                 <w:rtl w:val="0"/>
               </w:rPr>
-              <w:t xml:space="preserve">97,94</w:t>
-            </w:r>
-            <w:r>
-              <w:rPr>
-                <w:rtl w:val="0"/>
-              </w:rPr>
+              <w:t xml:space="preserve">-25,035</w:t>
             </w:r>
           </w:p>
         </w:tc>
@@ -15796,12 +15588,7 @@
               <w:rPr>
                 <w:rtl w:val="0"/>
               </w:rPr>
-              <w:t xml:space="preserve">83,72</w:t>
-            </w:r>
-            <w:r>
-              <w:rPr>
-                <w:rtl w:val="0"/>
-              </w:rPr>
+              <w:t xml:space="preserve">-13,775</w:t>
             </w:r>
           </w:p>
         </w:tc>
@@ -15887,7 +15674,7 @@
               <w:rPr>
                 <w:rtl w:val="0"/>
               </w:rPr>
-              <w:t xml:space="preserve">1,268085</w:t>
+              <w:t xml:space="preserve">1,389</w:t>
             </w:r>
           </w:p>
         </w:tc>
@@ -15904,7 +15691,7 @@
               <w:rPr>
                 <w:rtl w:val="0"/>
               </w:rPr>
-              <w:t xml:space="preserve">1,192048</w:t>
+              <w:t xml:space="preserve">1,251</w:t>
             </w:r>
           </w:p>
         </w:tc>
@@ -15921,7 +15708,7 @@
               <w:rPr>
                 <w:rtl w:val="0"/>
               </w:rPr>
-              <w:t xml:space="preserve">1,591807</w:t>
+              <w:t xml:space="preserve">1,493</w:t>
             </w:r>
           </w:p>
         </w:tc>
@@ -15938,7 +15725,7 @@
               <w:rPr>
                 <w:rtl w:val="0"/>
               </w:rPr>
-              <w:t xml:space="preserve">1,637209</w:t>
+              <w:t xml:space="preserve">1,574</w:t>
             </w:r>
           </w:p>
         </w:tc>
@@ -15955,7 +15742,7 @@
               <w:rPr>
                 <w:rtl w:val="0"/>
               </w:rPr>
-              <w:t xml:space="preserve">1,510348</w:t>
+              <w:t xml:space="preserve">1,714</w:t>
             </w:r>
           </w:p>
         </w:tc>
@@ -15978,7 +15765,7 @@
                 <w:szCs w:val="28"/>
                 <w:rtl w:val="0"/>
               </w:rPr>
-              <w:t xml:space="preserve">1,684625</w:t>
+              <w:t xml:space="preserve">1,801</w:t>
             </w:r>
           </w:p>
         </w:tc>
@@ -16018,6 +15805,7 @@
               <w:jc w:val="center"/>
               <w:rPr/>
             </w:pPr>
+            <w:commentRangeStart w:id="11"/>
             <w:r>
               <w:rPr>
                 <w:rtl w:val="0"/>
@@ -16051,12 +15839,7 @@
               <w:rPr>
                 <w:rtl w:val="0"/>
               </w:rPr>
-              <w:t xml:space="preserve">75,27</w:t>
-            </w:r>
-            <w:r>
-              <w:rPr>
-                <w:rtl w:val="0"/>
-              </w:rPr>
+              <w:t xml:space="preserve">-22,862</w:t>
             </w:r>
           </w:p>
         </w:tc>
@@ -16085,12 +15868,7 @@
               <w:rPr>
                 <w:rtl w:val="0"/>
               </w:rPr>
-              <w:t xml:space="preserve">70,76</w:t>
-            </w:r>
-            <w:r>
-              <w:rPr>
-                <w:rtl w:val="0"/>
-              </w:rPr>
+              <w:t xml:space="preserve">-30,534</w:t>
             </w:r>
           </w:p>
         </w:tc>
@@ -16119,12 +15897,7 @@
               <w:rPr>
                 <w:rtl w:val="0"/>
               </w:rPr>
-              <w:t xml:space="preserve">94,49</w:t>
-            </w:r>
-            <w:r>
-              <w:rPr>
-                <w:rtl w:val="0"/>
-              </w:rPr>
+              <w:t xml:space="preserve">-17,081</w:t>
             </w:r>
           </w:p>
         </w:tc>
@@ -16153,12 +15926,7 @@
               <w:rPr>
                 <w:rtl w:val="0"/>
               </w:rPr>
-              <w:t xml:space="preserve">97,19</w:t>
-            </w:r>
-            <w:r>
-              <w:rPr>
-                <w:rtl w:val="0"/>
-              </w:rPr>
+              <w:t xml:space="preserve">-12,623</w:t>
             </w:r>
           </w:p>
         </w:tc>
@@ -16187,12 +15955,7 @@
               <w:rPr>
                 <w:rtl w:val="0"/>
               </w:rPr>
-              <w:t xml:space="preserve">89,65</w:t>
-            </w:r>
-            <w:r>
-              <w:rPr>
-                <w:rtl w:val="0"/>
-              </w:rPr>
+              <w:t xml:space="preserve">-4,847</w:t>
             </w:r>
           </w:p>
         </w:tc>
@@ -16210,6 +15973,10 @@
                 <w:szCs w:val="28"/>
               </w:rPr>
             </w:pPr>
+            <w:commentRangeEnd w:id="11"/>
+            <w:r>
+              <w:commentReference w:id="11"/>
+            </w:r>
             <w:r>
               <w:rPr>
                 <w:rtl w:val="0"/>
@@ -16306,21 +16073,6 @@
     </w:p>
     <w:p>
       <w:pPr>
-        <w:keepNext w:val="0"/>
-        <w:keepLines w:val="0"/>
-        <w:pageBreakBefore w:val="0"/>
-        <w:widowControl w:val="1"/>
-        <w:pBdr>
-          <w:top w:space="0" w:sz="0" w:val="nil"/>
-          <w:left w:space="0" w:sz="0" w:val="nil"/>
-          <w:bottom w:space="0" w:sz="0" w:val="nil"/>
-          <w:right w:space="0" w:sz="0" w:val="nil"/>
-          <w:between w:space="0" w:sz="0" w:val="nil"/>
-        </w:pBdr>
-        <w:shd w:fill="auto" w:val="clear"/>
-        <w:spacing w:after="0" w:before="0" w:line="240" w:lineRule="auto"/>
-        <w:ind w:left="0" w:right="0" w:firstLine="0"/>
-        <w:jc w:val="left"/>
         <w:rPr>
           <w:rFonts w:ascii="Times New Roman" w:cs="Times New Roman" w:eastAsia="Times New Roman" w:hAnsi="Times New Roman"/>
           <w:b w:val="0"/>
@@ -16344,7 +16096,7 @@
           <wp:inline distB="114300" distT="114300" distL="114300" distR="114300">
             <wp:extent cx="5438775" cy="4333875"/>
             <wp:effectExtent b="0" l="0" r="0" t="0"/>
-            <wp:docPr id="6" name="image3.png"/>
+            <wp:docPr id="5" name="image3.png"/>
             <a:graphic>
               <a:graphicData uri="http://schemas.openxmlformats.org/drawingml/2006/picture">
                 <pic:pic>
@@ -16353,7 +16105,7 @@
                     <pic:cNvPicPr preferRelativeResize="0"/>
                   </pic:nvPicPr>
                   <pic:blipFill>
-                    <a:blip r:embed="rId9"/>
+                    <a:blip r:embed="rId10"/>
                     <a:srcRect b="0" l="0" r="0" t="0"/>
                     <a:stretch>
                       <a:fillRect/>
@@ -16409,6 +16161,86 @@
     </w:p>
     <w:p>
       <w:pPr>
+        <w:rPr>
+          <w:sz w:val="28"/>
+          <w:szCs w:val="28"/>
+        </w:rPr>
+      </w:pPr>
+      <w:r>
+        <w:rPr>
+          <w:sz w:val="28"/>
+          <w:szCs w:val="28"/>
+        </w:rPr>
+        <w:drawing>
+          <wp:inline distB="114300" distT="114300" distL="114300" distR="114300">
+            <wp:extent cx="6645600" cy="3302000"/>
+            <wp:effectExtent b="0" l="0" r="0" t="0"/>
+            <wp:docPr id="6" name="image1.png"/>
+            <a:graphic>
+              <a:graphicData uri="http://schemas.openxmlformats.org/drawingml/2006/picture">
+                <pic:pic>
+                  <pic:nvPicPr>
+                    <pic:cNvPr id="0" name="image1.png"/>
+                    <pic:cNvPicPr preferRelativeResize="0"/>
+                  </pic:nvPicPr>
+                  <pic:blipFill>
+                    <a:blip r:embed="rId11"/>
+                    <a:srcRect b="0" l="0" r="0" t="0"/>
+                    <a:stretch>
+                      <a:fillRect/>
+                    </a:stretch>
+                  </pic:blipFill>
+                  <pic:spPr>
+                    <a:xfrm>
+                      <a:off x="0" y="0"/>
+                      <a:ext cx="6645600" cy="3302000"/>
+                    </a:xfrm>
+                    <a:prstGeom prst="rect"/>
+                    <a:ln/>
+                  </pic:spPr>
+                </pic:pic>
+              </a:graphicData>
+            </a:graphic>
+          </wp:inline>
+        </w:drawing>
+      </w:r>
+      <w:r>
+        <w:rPr>
+          <w:rtl w:val="0"/>
+        </w:rPr>
+      </w:r>
+    </w:p>
+    <w:p>
+      <w:pPr>
+        <w:rPr>
+          <w:sz w:val="28"/>
+          <w:szCs w:val="28"/>
+        </w:rPr>
+      </w:pPr>
+      <w:r>
+        <w:rPr>
+          <w:sz w:val="28"/>
+          <w:szCs w:val="28"/>
+          <w:rtl w:val="0"/>
+        </w:rPr>
+        <w:t xml:space="preserve">При сравнении полученных гистограмм видно, что полученная нами последовательность похожа на исходную. Тем самым, мы доказали, что выбранная нами аппроксимация подходит.</w:t>
+      </w:r>
+    </w:p>
+    <w:p>
+      <w:pPr>
+        <w:rPr>
+          <w:sz w:val="28"/>
+          <w:szCs w:val="28"/>
+        </w:rPr>
+      </w:pPr>
+      <w:r>
+        <w:rPr>
+          <w:rtl w:val="0"/>
+        </w:rPr>
+      </w:r>
+    </w:p>
+    <w:p>
+      <w:pPr>
         <w:keepNext w:val="0"/>
         <w:keepLines w:val="0"/>
         <w:pageBreakBefore w:val="0"/>
@@ -16431,73 +16263,6 @@
       </w:pPr>
       <w:r>
         <w:rPr>
-          <w:sz w:val="28"/>
-          <w:szCs w:val="28"/>
-        </w:rPr>
-        <w:drawing>
-          <wp:inline distB="114300" distT="114300" distL="114300" distR="114300">
-            <wp:extent cx="6645600" cy="3289300"/>
-            <wp:effectExtent b="0" l="0" r="0" t="0"/>
-            <wp:docPr id="5" name="image4.png"/>
-            <a:graphic>
-              <a:graphicData uri="http://schemas.openxmlformats.org/drawingml/2006/picture">
-                <pic:pic>
-                  <pic:nvPicPr>
-                    <pic:cNvPr id="0" name="image4.png"/>
-                    <pic:cNvPicPr preferRelativeResize="0"/>
-                  </pic:nvPicPr>
-                  <pic:blipFill>
-                    <a:blip r:embed="rId10"/>
-                    <a:srcRect b="0" l="0" r="0" t="0"/>
-                    <a:stretch>
-                      <a:fillRect/>
-                    </a:stretch>
-                  </pic:blipFill>
-                  <pic:spPr>
-                    <a:xfrm>
-                      <a:off x="0" y="0"/>
-                      <a:ext cx="6645600" cy="3289300"/>
-                    </a:xfrm>
-                    <a:prstGeom prst="rect"/>
-                    <a:ln/>
-                  </pic:spPr>
-                </pic:pic>
-              </a:graphicData>
-            </a:graphic>
-          </wp:inline>
-        </w:drawing>
-      </w:r>
-      <w:r>
-        <w:rPr>
-          <w:rtl w:val="0"/>
-        </w:rPr>
-      </w:r>
-    </w:p>
-    <w:p>
-      <w:pPr>
-        <w:rPr>
-          <w:sz w:val="28"/>
-          <w:szCs w:val="28"/>
-        </w:rPr>
-      </w:pPr>
-      <w:r>
-        <w:rPr>
-          <w:sz w:val="28"/>
-          <w:szCs w:val="28"/>
-          <w:rtl w:val="0"/>
-        </w:rPr>
-        <w:t xml:space="preserve">При сравнении полученных гистограмм видно, что полученная нами последовательность похожа на исходную. Тем самым, мы доказали, что выбранная нами аппроксимация подходит.</w:t>
-      </w:r>
-    </w:p>
-    <w:p>
-      <w:pPr>
-        <w:rPr>
-          <w:sz w:val="28"/>
-          <w:szCs w:val="28"/>
-        </w:rPr>
-      </w:pPr>
-      <w:r>
-        <w:rPr>
           <w:rtl w:val="0"/>
         </w:rPr>
       </w:r>
@@ -16532,49 +16297,6 @@
     </w:p>
     <w:p>
       <w:pPr>
-        <w:keepNext w:val="0"/>
-        <w:keepLines w:val="0"/>
-        <w:pageBreakBefore w:val="0"/>
-        <w:widowControl w:val="1"/>
-        <w:pBdr>
-          <w:top w:space="0" w:sz="0" w:val="nil"/>
-          <w:left w:space="0" w:sz="0" w:val="nil"/>
-          <w:bottom w:space="0" w:sz="0" w:val="nil"/>
-          <w:right w:space="0" w:sz="0" w:val="nil"/>
-          <w:between w:space="0" w:sz="0" w:val="nil"/>
-        </w:pBdr>
-        <w:shd w:fill="auto" w:val="clear"/>
-        <w:spacing w:after="0" w:before="0" w:line="240" w:lineRule="auto"/>
-        <w:ind w:left="0" w:right="0" w:firstLine="0"/>
-        <w:jc w:val="left"/>
-        <w:rPr>
-          <w:sz w:val="28"/>
-          <w:szCs w:val="28"/>
-        </w:rPr>
-      </w:pPr>
-      <w:r>
-        <w:rPr>
-          <w:rtl w:val="0"/>
-        </w:rPr>
-      </w:r>
-    </w:p>
-    <w:p>
-      <w:pPr>
-        <w:keepNext w:val="0"/>
-        <w:keepLines w:val="0"/>
-        <w:pageBreakBefore w:val="0"/>
-        <w:widowControl w:val="1"/>
-        <w:pBdr>
-          <w:top w:space="0" w:sz="0" w:val="nil"/>
-          <w:left w:space="0" w:sz="0" w:val="nil"/>
-          <w:bottom w:space="0" w:sz="0" w:val="nil"/>
-          <w:right w:space="0" w:sz="0" w:val="nil"/>
-          <w:between w:space="0" w:sz="0" w:val="nil"/>
-        </w:pBdr>
-        <w:shd w:fill="auto" w:val="clear"/>
-        <w:spacing w:after="0" w:before="0" w:line="240" w:lineRule="auto"/>
-        <w:ind w:left="0" w:right="0" w:firstLine="0"/>
-        <w:jc w:val="left"/>
         <w:rPr>
           <w:sz w:val="28"/>
           <w:szCs w:val="28"/>
@@ -16589,16 +16311,16 @@
           <wp:inline distB="114300" distT="114300" distL="114300" distR="114300">
             <wp:extent cx="5591175" cy="4333875"/>
             <wp:effectExtent b="0" l="0" r="0" t="0"/>
-            <wp:docPr id="1" name="image1.png"/>
+            <wp:docPr id="1" name="image2.png"/>
             <a:graphic>
               <a:graphicData uri="http://schemas.openxmlformats.org/drawingml/2006/picture">
                 <pic:pic>
                   <pic:nvPicPr>
-                    <pic:cNvPr id="0" name="image1.png"/>
+                    <pic:cNvPr id="0" name="image2.png"/>
                     <pic:cNvPicPr preferRelativeResize="0"/>
                   </pic:nvPicPr>
                   <pic:blipFill>
-                    <a:blip r:embed="rId11"/>
+                    <a:blip r:embed="rId12"/>
                     <a:srcRect b="0" l="0" r="0" t="0"/>
                     <a:stretch>
                       <a:fillRect/>
@@ -17151,7 +16873,7 @@
             <w:sz w:val="32"/>
             <w:szCs w:val="32"/>
           </w:rPr>
-          <m:t xml:space="preserve">=0,007997</m:t>
+          <m:t xml:space="preserve">=0,0533316</m:t>
         </m:r>
       </m:oMath>
       <w:r>
@@ -17186,7 +16908,25 @@
           <w:szCs w:val="28"/>
           <w:rtl w:val="0"/>
         </w:rPr>
-        <w:t xml:space="preserve">Для сгенерированной и полученной последовательности мы рассчитали корреляционную зависимость. Как мы видим из 0.09 ≥ |𝑟|, корреляции между исходной и сгенерированной случайной последовательностями нет.</w:t>
+        <w:t xml:space="preserve">Для сгенерированной и полученной последовательности мы рассчитали корреляционную зависимость. Как мы видим из 0.09 ≥ |𝑟|, корреляции между исходной и сгенерированной случайной последовательностями</w:t>
+      </w:r>
+      <w:commentRangeStart w:id="12"/>
+      <w:r>
+        <w:rPr>
+          <w:sz w:val="28"/>
+          <w:szCs w:val="28"/>
+          <w:rtl w:val="0"/>
+        </w:rPr>
+        <w:t xml:space="preserve"> нет.</w:t>
+      </w:r>
+      <w:commentRangeEnd w:id="12"/>
+      <w:r>
+        <w:commentReference w:id="12"/>
+      </w:r>
+      <w:r>
+        <w:rPr>
+          <w:rtl w:val="0"/>
+        </w:rPr>
       </w:r>
     </w:p>
     <w:p>
@@ -17591,7 +17331,7 @@
           <w:szCs w:val="28"/>
           <w:rtl w:val="0"/>
         </w:rPr>
-        <w:t xml:space="preserve">проанализировали построенную гистограмму, по которой не было выявлено возрастания, убывания или периодичности последовательности. Исследуемую последовательность можно назвать случайной исходя из автокорреляционного анализа. Затем мы вычислили параметры аппроксимирующего закона и по ним сгенерировали новую последовательность. Коэффициент вариации первой и второй последовательности приближен к 1.7. Коэффициент автокорреляции первой и второй последовательности варьируется около нуля, исходя из этого можно сделать вывод о том, что выборка случайна. Математическое ожидание и дисперсия отличаются, но отличие не выходит за пределы доверительных интервалов.</w:t>
+        <w:t xml:space="preserve">проанализировали построенную гистограмму, по которой не было выявлено возрастания, убывания или периодичности последовательности. Исследуемую последовательность можно назвать случайной исходя из автокорреляционного анализа. Затем мы вычислили параметры аппроксимирующего закона и по ним сгенерировали новую последовательность. Коэффициент вариации первой и второй последовательности близится к 1.7. Коэффициент автокорреляции первой и второй последовательности варьируется около нуля, исходя из этого можно сделать вывод о том, что выборка случайна. Математическое ожидание и дисперсия отличаются, но отличие не выходит за пределы доверительных интервалов.</w:t>
       </w:r>
     </w:p>
     <w:p>
@@ -17623,9 +17363,9 @@
       </w:r>
     </w:p>
     <w:sectPr>
-      <w:headerReference r:id="rId12" w:type="first"/>
-      <w:footerReference r:id="rId13" w:type="default"/>
-      <w:footerReference r:id="rId14" w:type="even"/>
+      <w:headerReference r:id="rId13" w:type="first"/>
+      <w:footerReference r:id="rId14" w:type="default"/>
+      <w:footerReference r:id="rId15" w:type="even"/>
       <w:pgSz w:h="16840" w:w="11900" w:orient="portrait"/>
       <w:pgMar w:bottom="720" w:top="720" w:left="720" w:right="720" w:header="708" w:footer="708"/>
       <w:pgNumType w:start="1"/>
@@ -17633,6 +17373,674 @@
     </w:sectPr>
   </w:body>
 </w:document>
+</file>
+
+<file path=word/comments.xml><?xml version="1.0" encoding="utf-8"?>
+<w:comments xmlns:mc="http://schemas.openxmlformats.org/markup-compatibility/2006" xmlns:o="urn:schemas-microsoft-com:office:office" xmlns:r="http://schemas.openxmlformats.org/officeDocument/2006/relationships" xmlns:m="http://schemas.openxmlformats.org/officeDocument/2006/math" xmlns:v="urn:schemas-microsoft-com:vml" xmlns:wp="http://schemas.openxmlformats.org/drawingml/2006/wordprocessingDrawing" xmlns:w10="urn:schemas-microsoft-com:office:word" xmlns:w="http://schemas.openxmlformats.org/wordprocessingml/2006/main" xmlns:wne="http://schemas.microsoft.com/office/word/2006/wordml" xmlns:sl="http://schemas.openxmlformats.org/schemaLibrary/2006/main" xmlns:a="http://schemas.openxmlformats.org/drawingml/2006/main" xmlns:pic="http://schemas.openxmlformats.org/drawingml/2006/picture" xmlns:c="http://schemas.openxmlformats.org/drawingml/2006/chart" xmlns:lc="http://schemas.openxmlformats.org/drawingml/2006/lockedCanvas" xmlns:dgm="http://schemas.openxmlformats.org/drawingml/2006/diagram" xmlns:wps="http://schemas.microsoft.com/office/word/2010/wordprocessingShape" xmlns:wpg="http://schemas.microsoft.com/office/word/2010/wordprocessingGroup" xmlns:w14="http://schemas.microsoft.com/office/word/2010/wordml" xmlns:w15="http://schemas.microsoft.com/office/word/2012/wordml" xmlns:w16="http://schemas.microsoft.com/office/word/2018/wordml" xmlns:w16cex="http://schemas.microsoft.com/office/word/2018/wordml/cex" xmlns:w16cid="http://schemas.microsoft.com/office/word/2016/wordml/cid" xmlns="http://schemas.microsoft.com/office/tasks/2019/documenttasks" xmlns:cr="http://schemas.microsoft.com/office/comments/2020/reactions">
+  <w:comment w:author="Maxim Barsukov" w:id="12" w:date="2024-10-24T22:14:26Z">
+    <w:p>
+      <w:pPr>
+        <w:keepNext w:val="0"/>
+        <w:keepLines w:val="0"/>
+        <w:pageBreakBefore w:val="0"/>
+        <w:widowControl w:val="0"/>
+        <w:pBdr>
+          <w:top w:space="0" w:sz="0" w:val="nil"/>
+          <w:left w:space="0" w:sz="0" w:val="nil"/>
+          <w:bottom w:space="0" w:sz="0" w:val="nil"/>
+          <w:right w:space="0" w:sz="0" w:val="nil"/>
+          <w:between w:space="0" w:sz="0" w:val="nil"/>
+        </w:pBdr>
+        <w:shd w:fill="auto" w:val="clear"/>
+        <w:spacing w:after="0" w:before="0" w:line="240" w:lineRule="auto"/>
+        <w:ind w:left="0" w:right="0" w:firstLine="0"/>
+        <w:jc w:val="left"/>
+        <w:rPr>
+          <w:rFonts w:ascii="Arial" w:cs="Arial" w:eastAsia="Arial" w:hAnsi="Arial"/>
+          <w:b w:val="0"/>
+          <w:i w:val="0"/>
+          <w:smallCaps w:val="0"/>
+          <w:strike w:val="0"/>
+          <w:color w:val="000000"/>
+          <w:sz w:val="22"/>
+          <w:szCs w:val="22"/>
+          <w:u w:val="none"/>
+          <w:shd w:fill="auto" w:val="clear"/>
+          <w:vertAlign w:val="baseline"/>
+        </w:rPr>
+      </w:pPr>
+      <w:r>
+        <w:rPr>
+          <w:rFonts w:ascii="Arial" w:cs="Arial" w:eastAsia="Arial" w:hAnsi="Arial"/>
+          <w:b w:val="0"/>
+          <w:i w:val="0"/>
+          <w:smallCaps w:val="0"/>
+          <w:strike w:val="0"/>
+          <w:color w:val="000000"/>
+          <w:sz w:val="22"/>
+          <w:szCs w:val="22"/>
+          <w:u w:val="none"/>
+          <w:shd w:fill="auto" w:val="clear"/>
+          <w:vertAlign w:val="baseline"/>
+          <w:rtl w:val="0"/>
+        </w:rPr>
+        <w:t xml:space="preserve">?!</w:t>
+      </w:r>
+    </w:p>
+  </w:comment>
+  <w:comment w:author="Maxim Barsukov" w:id="4" w:date="2024-10-24T20:08:51Z">
+    <w:p>
+      <w:pPr>
+        <w:keepNext w:val="0"/>
+        <w:keepLines w:val="0"/>
+        <w:pageBreakBefore w:val="0"/>
+        <w:widowControl w:val="0"/>
+        <w:pBdr>
+          <w:top w:space="0" w:sz="0" w:val="nil"/>
+          <w:left w:space="0" w:sz="0" w:val="nil"/>
+          <w:bottom w:space="0" w:sz="0" w:val="nil"/>
+          <w:right w:space="0" w:sz="0" w:val="nil"/>
+          <w:between w:space="0" w:sz="0" w:val="nil"/>
+        </w:pBdr>
+        <w:shd w:fill="auto" w:val="clear"/>
+        <w:spacing w:after="0" w:before="0" w:line="240" w:lineRule="auto"/>
+        <w:ind w:left="0" w:right="0" w:firstLine="0"/>
+        <w:jc w:val="left"/>
+        <w:rPr>
+          <w:rFonts w:ascii="Arial" w:cs="Arial" w:eastAsia="Arial" w:hAnsi="Arial"/>
+          <w:b w:val="0"/>
+          <w:i w:val="0"/>
+          <w:smallCaps w:val="0"/>
+          <w:strike w:val="0"/>
+          <w:color w:val="000000"/>
+          <w:sz w:val="22"/>
+          <w:szCs w:val="22"/>
+          <w:u w:val="none"/>
+          <w:shd w:fill="auto" w:val="clear"/>
+          <w:vertAlign w:val="baseline"/>
+        </w:rPr>
+      </w:pPr>
+      <w:r>
+        <w:rPr>
+          <w:rFonts w:ascii="Arial" w:cs="Arial" w:eastAsia="Arial" w:hAnsi="Arial"/>
+          <w:b w:val="0"/>
+          <w:i w:val="0"/>
+          <w:smallCaps w:val="0"/>
+          <w:strike w:val="0"/>
+          <w:color w:val="000000"/>
+          <w:sz w:val="22"/>
+          <w:szCs w:val="22"/>
+          <w:u w:val="none"/>
+          <w:shd w:fill="auto" w:val="clear"/>
+          <w:vertAlign w:val="baseline"/>
+          <w:rtl w:val="0"/>
+        </w:rPr>
+        <w:t xml:space="preserve">.</w:t>
+      </w:r>
+    </w:p>
+  </w:comment>
+  <w:comment w:author="Maxim Barsukov" w:id="9" w:date="2024-10-24T22:25:51Z">
+    <w:p>
+      <w:pPr>
+        <w:keepNext w:val="0"/>
+        <w:keepLines w:val="0"/>
+        <w:pageBreakBefore w:val="0"/>
+        <w:widowControl w:val="0"/>
+        <w:pBdr>
+          <w:top w:space="0" w:sz="0" w:val="nil"/>
+          <w:left w:space="0" w:sz="0" w:val="nil"/>
+          <w:bottom w:space="0" w:sz="0" w:val="nil"/>
+          <w:right w:space="0" w:sz="0" w:val="nil"/>
+          <w:between w:space="0" w:sz="0" w:val="nil"/>
+        </w:pBdr>
+        <w:shd w:fill="auto" w:val="clear"/>
+        <w:spacing w:after="0" w:before="0" w:line="240" w:lineRule="auto"/>
+        <w:ind w:left="0" w:right="0" w:firstLine="0"/>
+        <w:jc w:val="left"/>
+        <w:rPr>
+          <w:rFonts w:ascii="Arial" w:cs="Arial" w:eastAsia="Arial" w:hAnsi="Arial"/>
+          <w:b w:val="0"/>
+          <w:i w:val="0"/>
+          <w:smallCaps w:val="0"/>
+          <w:strike w:val="0"/>
+          <w:color w:val="000000"/>
+          <w:sz w:val="22"/>
+          <w:szCs w:val="22"/>
+          <w:u w:val="none"/>
+          <w:shd w:fill="auto" w:val="clear"/>
+          <w:vertAlign w:val="baseline"/>
+        </w:rPr>
+      </w:pPr>
+      <w:r>
+        <w:rPr>
+          <w:rFonts w:ascii="Arial" w:cs="Arial" w:eastAsia="Arial" w:hAnsi="Arial"/>
+          <w:b w:val="0"/>
+          <w:i w:val="0"/>
+          <w:smallCaps w:val="0"/>
+          <w:strike w:val="0"/>
+          <w:color w:val="000000"/>
+          <w:sz w:val="22"/>
+          <w:szCs w:val="22"/>
+          <w:u w:val="none"/>
+          <w:shd w:fill="auto" w:val="clear"/>
+          <w:vertAlign w:val="baseline"/>
+          <w:rtl w:val="0"/>
+        </w:rPr>
+        <w:t xml:space="preserve">?</w:t>
+      </w:r>
+    </w:p>
+  </w:comment>
+  <w:comment w:author="Maxim Barsukov" w:id="5" w:date="2024-10-24T20:08:30Z">
+    <w:p>
+      <w:pPr>
+        <w:keepNext w:val="0"/>
+        <w:keepLines w:val="0"/>
+        <w:pageBreakBefore w:val="0"/>
+        <w:widowControl w:val="0"/>
+        <w:pBdr>
+          <w:top w:space="0" w:sz="0" w:val="nil"/>
+          <w:left w:space="0" w:sz="0" w:val="nil"/>
+          <w:bottom w:space="0" w:sz="0" w:val="nil"/>
+          <w:right w:space="0" w:sz="0" w:val="nil"/>
+          <w:between w:space="0" w:sz="0" w:val="nil"/>
+        </w:pBdr>
+        <w:shd w:fill="auto" w:val="clear"/>
+        <w:spacing w:after="0" w:before="0" w:line="240" w:lineRule="auto"/>
+        <w:ind w:left="0" w:right="0" w:firstLine="0"/>
+        <w:jc w:val="left"/>
+        <w:rPr>
+          <w:rFonts w:ascii="Arial" w:cs="Arial" w:eastAsia="Arial" w:hAnsi="Arial"/>
+          <w:b w:val="0"/>
+          <w:i w:val="0"/>
+          <w:smallCaps w:val="0"/>
+          <w:strike w:val="0"/>
+          <w:color w:val="000000"/>
+          <w:sz w:val="22"/>
+          <w:szCs w:val="22"/>
+          <w:u w:val="none"/>
+          <w:shd w:fill="auto" w:val="clear"/>
+          <w:vertAlign w:val="baseline"/>
+        </w:rPr>
+      </w:pPr>
+      <w:r>
+        <w:rPr>
+          <w:rFonts w:ascii="Arial" w:cs="Arial" w:eastAsia="Arial" w:hAnsi="Arial"/>
+          <w:b w:val="0"/>
+          <w:i w:val="0"/>
+          <w:smallCaps w:val="0"/>
+          <w:strike w:val="0"/>
+          <w:color w:val="000000"/>
+          <w:sz w:val="22"/>
+          <w:szCs w:val="22"/>
+          <w:u w:val="none"/>
+          <w:shd w:fill="auto" w:val="clear"/>
+          <w:vertAlign w:val="baseline"/>
+          <w:rtl w:val="0"/>
+        </w:rPr>
+        <w:t xml:space="preserve">.</w:t>
+      </w:r>
+    </w:p>
+  </w:comment>
+  <w:comment w:author="Maxim Barsukov" w:id="10" w:date="2024-10-24T22:25:57Z">
+    <w:p>
+      <w:pPr>
+        <w:keepNext w:val="0"/>
+        <w:keepLines w:val="0"/>
+        <w:pageBreakBefore w:val="0"/>
+        <w:widowControl w:val="0"/>
+        <w:pBdr>
+          <w:top w:space="0" w:sz="0" w:val="nil"/>
+          <w:left w:space="0" w:sz="0" w:val="nil"/>
+          <w:bottom w:space="0" w:sz="0" w:val="nil"/>
+          <w:right w:space="0" w:sz="0" w:val="nil"/>
+          <w:between w:space="0" w:sz="0" w:val="nil"/>
+        </w:pBdr>
+        <w:shd w:fill="auto" w:val="clear"/>
+        <w:spacing w:after="0" w:before="0" w:line="240" w:lineRule="auto"/>
+        <w:ind w:left="0" w:right="0" w:firstLine="0"/>
+        <w:jc w:val="left"/>
+        <w:rPr>
+          <w:rFonts w:ascii="Arial" w:cs="Arial" w:eastAsia="Arial" w:hAnsi="Arial"/>
+          <w:b w:val="0"/>
+          <w:i w:val="0"/>
+          <w:smallCaps w:val="0"/>
+          <w:strike w:val="0"/>
+          <w:color w:val="000000"/>
+          <w:sz w:val="22"/>
+          <w:szCs w:val="22"/>
+          <w:u w:val="none"/>
+          <w:shd w:fill="auto" w:val="clear"/>
+          <w:vertAlign w:val="baseline"/>
+        </w:rPr>
+      </w:pPr>
+      <w:r>
+        <w:rPr>
+          <w:rFonts w:ascii="Arial" w:cs="Arial" w:eastAsia="Arial" w:hAnsi="Arial"/>
+          <w:b w:val="0"/>
+          <w:i w:val="0"/>
+          <w:smallCaps w:val="0"/>
+          <w:strike w:val="0"/>
+          <w:color w:val="000000"/>
+          <w:sz w:val="22"/>
+          <w:szCs w:val="22"/>
+          <w:u w:val="none"/>
+          <w:shd w:fill="auto" w:val="clear"/>
+          <w:vertAlign w:val="baseline"/>
+          <w:rtl w:val="0"/>
+        </w:rPr>
+        <w:t xml:space="preserve">.</w:t>
+      </w:r>
+    </w:p>
+  </w:comment>
+  <w:comment w:author="Даниил Горляков" w:id="7" w:date="2024-10-24T20:49:37Z">
+    <w:p>
+      <w:pPr>
+        <w:keepNext w:val="0"/>
+        <w:keepLines w:val="0"/>
+        <w:pageBreakBefore w:val="0"/>
+        <w:widowControl w:val="0"/>
+        <w:pBdr>
+          <w:top w:space="0" w:sz="0" w:val="nil"/>
+          <w:left w:space="0" w:sz="0" w:val="nil"/>
+          <w:bottom w:space="0" w:sz="0" w:val="nil"/>
+          <w:right w:space="0" w:sz="0" w:val="nil"/>
+          <w:between w:space="0" w:sz="0" w:val="nil"/>
+        </w:pBdr>
+        <w:shd w:fill="auto" w:val="clear"/>
+        <w:spacing w:after="0" w:before="0" w:line="240" w:lineRule="auto"/>
+        <w:ind w:left="0" w:right="0" w:firstLine="0"/>
+        <w:jc w:val="left"/>
+        <w:rPr>
+          <w:rFonts w:ascii="Arial" w:cs="Arial" w:eastAsia="Arial" w:hAnsi="Arial"/>
+          <w:b w:val="0"/>
+          <w:i w:val="0"/>
+          <w:smallCaps w:val="0"/>
+          <w:strike w:val="0"/>
+          <w:color w:val="000000"/>
+          <w:sz w:val="22"/>
+          <w:szCs w:val="22"/>
+          <w:u w:val="none"/>
+          <w:shd w:fill="auto" w:val="clear"/>
+          <w:vertAlign w:val="baseline"/>
+        </w:rPr>
+      </w:pPr>
+      <w:r>
+        <w:rPr>
+          <w:rFonts w:ascii="Arial" w:cs="Arial" w:eastAsia="Arial" w:hAnsi="Arial"/>
+          <w:b w:val="0"/>
+          <w:i w:val="0"/>
+          <w:smallCaps w:val="0"/>
+          <w:strike w:val="0"/>
+          <w:color w:val="000000"/>
+          <w:sz w:val="22"/>
+          <w:szCs w:val="22"/>
+          <w:u w:val="none"/>
+          <w:shd w:fill="auto" w:val="clear"/>
+          <w:vertAlign w:val="baseline"/>
+          <w:rtl w:val="0"/>
+        </w:rPr>
+        <w:t xml:space="preserve">?</w:t>
+      </w:r>
+    </w:p>
+  </w:comment>
+  <w:comment w:author="Maxim Barsukov" w:id="2" w:date="2024-10-24T20:08:46Z">
+    <w:p>
+      <w:pPr>
+        <w:keepNext w:val="0"/>
+        <w:keepLines w:val="0"/>
+        <w:pageBreakBefore w:val="0"/>
+        <w:widowControl w:val="0"/>
+        <w:pBdr>
+          <w:top w:space="0" w:sz="0" w:val="nil"/>
+          <w:left w:space="0" w:sz="0" w:val="nil"/>
+          <w:bottom w:space="0" w:sz="0" w:val="nil"/>
+          <w:right w:space="0" w:sz="0" w:val="nil"/>
+          <w:between w:space="0" w:sz="0" w:val="nil"/>
+        </w:pBdr>
+        <w:shd w:fill="auto" w:val="clear"/>
+        <w:spacing w:after="0" w:before="0" w:line="240" w:lineRule="auto"/>
+        <w:ind w:left="0" w:right="0" w:firstLine="0"/>
+        <w:jc w:val="left"/>
+        <w:rPr>
+          <w:rFonts w:ascii="Arial" w:cs="Arial" w:eastAsia="Arial" w:hAnsi="Arial"/>
+          <w:b w:val="0"/>
+          <w:i w:val="0"/>
+          <w:smallCaps w:val="0"/>
+          <w:strike w:val="0"/>
+          <w:color w:val="000000"/>
+          <w:sz w:val="22"/>
+          <w:szCs w:val="22"/>
+          <w:u w:val="none"/>
+          <w:shd w:fill="auto" w:val="clear"/>
+          <w:vertAlign w:val="baseline"/>
+        </w:rPr>
+      </w:pPr>
+      <w:r>
+        <w:rPr>
+          <w:rFonts w:ascii="Arial" w:cs="Arial" w:eastAsia="Arial" w:hAnsi="Arial"/>
+          <w:b w:val="0"/>
+          <w:i w:val="0"/>
+          <w:smallCaps w:val="0"/>
+          <w:strike w:val="0"/>
+          <w:color w:val="000000"/>
+          <w:sz w:val="22"/>
+          <w:szCs w:val="22"/>
+          <w:u w:val="none"/>
+          <w:shd w:fill="auto" w:val="clear"/>
+          <w:vertAlign w:val="baseline"/>
+          <w:rtl w:val="0"/>
+        </w:rPr>
+        <w:t xml:space="preserve">??</w:t>
+      </w:r>
+    </w:p>
+  </w:comment>
+  <w:comment w:author="Maxim Barsukov" w:id="11" w:date="2024-10-24T22:25:45Z">
+    <w:p>
+      <w:pPr>
+        <w:keepNext w:val="0"/>
+        <w:keepLines w:val="0"/>
+        <w:pageBreakBefore w:val="0"/>
+        <w:widowControl w:val="0"/>
+        <w:pBdr>
+          <w:top w:space="0" w:sz="0" w:val="nil"/>
+          <w:left w:space="0" w:sz="0" w:val="nil"/>
+          <w:bottom w:space="0" w:sz="0" w:val="nil"/>
+          <w:right w:space="0" w:sz="0" w:val="nil"/>
+          <w:between w:space="0" w:sz="0" w:val="nil"/>
+        </w:pBdr>
+        <w:shd w:fill="auto" w:val="clear"/>
+        <w:spacing w:after="0" w:before="0" w:line="240" w:lineRule="auto"/>
+        <w:ind w:left="0" w:right="0" w:firstLine="0"/>
+        <w:jc w:val="left"/>
+        <w:rPr>
+          <w:rFonts w:ascii="Arial" w:cs="Arial" w:eastAsia="Arial" w:hAnsi="Arial"/>
+          <w:b w:val="0"/>
+          <w:i w:val="0"/>
+          <w:smallCaps w:val="0"/>
+          <w:strike w:val="0"/>
+          <w:color w:val="000000"/>
+          <w:sz w:val="22"/>
+          <w:szCs w:val="22"/>
+          <w:u w:val="none"/>
+          <w:shd w:fill="auto" w:val="clear"/>
+          <w:vertAlign w:val="baseline"/>
+        </w:rPr>
+      </w:pPr>
+      <w:r>
+        <w:rPr>
+          <w:rFonts w:ascii="Arial" w:cs="Arial" w:eastAsia="Arial" w:hAnsi="Arial"/>
+          <w:b w:val="0"/>
+          <w:i w:val="0"/>
+          <w:smallCaps w:val="0"/>
+          <w:strike w:val="0"/>
+          <w:color w:val="000000"/>
+          <w:sz w:val="22"/>
+          <w:szCs w:val="22"/>
+          <w:u w:val="none"/>
+          <w:shd w:fill="auto" w:val="clear"/>
+          <w:vertAlign w:val="baseline"/>
+          <w:rtl w:val="0"/>
+        </w:rPr>
+        <w:t xml:space="preserve">.</w:t>
+      </w:r>
+    </w:p>
+  </w:comment>
+  <w:comment w:author="Maxim Barsukov" w:id="1" w:date="2024-10-24T20:08:06Z">
+    <w:p>
+      <w:pPr>
+        <w:keepNext w:val="0"/>
+        <w:keepLines w:val="0"/>
+        <w:pageBreakBefore w:val="0"/>
+        <w:widowControl w:val="0"/>
+        <w:pBdr>
+          <w:top w:space="0" w:sz="0" w:val="nil"/>
+          <w:left w:space="0" w:sz="0" w:val="nil"/>
+          <w:bottom w:space="0" w:sz="0" w:val="nil"/>
+          <w:right w:space="0" w:sz="0" w:val="nil"/>
+          <w:between w:space="0" w:sz="0" w:val="nil"/>
+        </w:pBdr>
+        <w:shd w:fill="auto" w:val="clear"/>
+        <w:spacing w:after="0" w:before="0" w:line="240" w:lineRule="auto"/>
+        <w:ind w:left="0" w:right="0" w:firstLine="0"/>
+        <w:jc w:val="left"/>
+        <w:rPr>
+          <w:rFonts w:ascii="Arial" w:cs="Arial" w:eastAsia="Arial" w:hAnsi="Arial"/>
+          <w:b w:val="0"/>
+          <w:i w:val="0"/>
+          <w:smallCaps w:val="0"/>
+          <w:strike w:val="0"/>
+          <w:color w:val="000000"/>
+          <w:sz w:val="22"/>
+          <w:szCs w:val="22"/>
+          <w:u w:val="none"/>
+          <w:shd w:fill="auto" w:val="clear"/>
+          <w:vertAlign w:val="baseline"/>
+        </w:rPr>
+      </w:pPr>
+      <w:r>
+        <w:rPr>
+          <w:rFonts w:ascii="Arial" w:cs="Arial" w:eastAsia="Arial" w:hAnsi="Arial"/>
+          <w:b w:val="0"/>
+          <w:i w:val="0"/>
+          <w:smallCaps w:val="0"/>
+          <w:strike w:val="0"/>
+          <w:color w:val="000000"/>
+          <w:sz w:val="22"/>
+          <w:szCs w:val="22"/>
+          <w:u w:val="none"/>
+          <w:shd w:fill="auto" w:val="clear"/>
+          <w:vertAlign w:val="baseline"/>
+          <w:rtl w:val="0"/>
+        </w:rPr>
+        <w:t xml:space="preserve">.</w:t>
+      </w:r>
+    </w:p>
+  </w:comment>
+  <w:comment w:author="Maxim Barsukov" w:id="8" w:date="2024-10-24T22:26:08Z">
+    <w:p>
+      <w:pPr>
+        <w:keepNext w:val="0"/>
+        <w:keepLines w:val="0"/>
+        <w:pageBreakBefore w:val="0"/>
+        <w:widowControl w:val="0"/>
+        <w:pBdr>
+          <w:top w:space="0" w:sz="0" w:val="nil"/>
+          <w:left w:space="0" w:sz="0" w:val="nil"/>
+          <w:bottom w:space="0" w:sz="0" w:val="nil"/>
+          <w:right w:space="0" w:sz="0" w:val="nil"/>
+          <w:between w:space="0" w:sz="0" w:val="nil"/>
+        </w:pBdr>
+        <w:shd w:fill="auto" w:val="clear"/>
+        <w:spacing w:after="0" w:before="0" w:line="240" w:lineRule="auto"/>
+        <w:ind w:left="0" w:right="0" w:firstLine="0"/>
+        <w:jc w:val="left"/>
+        <w:rPr>
+          <w:rFonts w:ascii="Arial" w:cs="Arial" w:eastAsia="Arial" w:hAnsi="Arial"/>
+          <w:b w:val="0"/>
+          <w:i w:val="0"/>
+          <w:smallCaps w:val="0"/>
+          <w:strike w:val="0"/>
+          <w:color w:val="000000"/>
+          <w:sz w:val="22"/>
+          <w:szCs w:val="22"/>
+          <w:u w:val="none"/>
+          <w:shd w:fill="auto" w:val="clear"/>
+          <w:vertAlign w:val="baseline"/>
+        </w:rPr>
+      </w:pPr>
+      <w:r>
+        <w:rPr>
+          <w:rFonts w:ascii="Arial" w:cs="Arial" w:eastAsia="Arial" w:hAnsi="Arial"/>
+          <w:b w:val="0"/>
+          <w:i w:val="0"/>
+          <w:smallCaps w:val="0"/>
+          <w:strike w:val="0"/>
+          <w:color w:val="000000"/>
+          <w:sz w:val="22"/>
+          <w:szCs w:val="22"/>
+          <w:u w:val="none"/>
+          <w:shd w:fill="auto" w:val="clear"/>
+          <w:vertAlign w:val="baseline"/>
+          <w:rtl w:val="0"/>
+        </w:rPr>
+        <w:t xml:space="preserve">.</w:t>
+      </w:r>
+    </w:p>
+  </w:comment>
+  <w:comment w:author="Maxim Barsukov" w:id="3" w:date="2024-10-24T20:08:35Z">
+    <w:p>
+      <w:pPr>
+        <w:keepNext w:val="0"/>
+        <w:keepLines w:val="0"/>
+        <w:pageBreakBefore w:val="0"/>
+        <w:widowControl w:val="0"/>
+        <w:pBdr>
+          <w:top w:space="0" w:sz="0" w:val="nil"/>
+          <w:left w:space="0" w:sz="0" w:val="nil"/>
+          <w:bottom w:space="0" w:sz="0" w:val="nil"/>
+          <w:right w:space="0" w:sz="0" w:val="nil"/>
+          <w:between w:space="0" w:sz="0" w:val="nil"/>
+        </w:pBdr>
+        <w:shd w:fill="auto" w:val="clear"/>
+        <w:spacing w:after="0" w:before="0" w:line="240" w:lineRule="auto"/>
+        <w:ind w:left="0" w:right="0" w:firstLine="0"/>
+        <w:jc w:val="left"/>
+        <w:rPr>
+          <w:rFonts w:ascii="Arial" w:cs="Arial" w:eastAsia="Arial" w:hAnsi="Arial"/>
+          <w:b w:val="0"/>
+          <w:i w:val="0"/>
+          <w:smallCaps w:val="0"/>
+          <w:strike w:val="0"/>
+          <w:color w:val="000000"/>
+          <w:sz w:val="22"/>
+          <w:szCs w:val="22"/>
+          <w:u w:val="none"/>
+          <w:shd w:fill="auto" w:val="clear"/>
+          <w:vertAlign w:val="baseline"/>
+        </w:rPr>
+      </w:pPr>
+      <w:r>
+        <w:rPr>
+          <w:rFonts w:ascii="Arial" w:cs="Arial" w:eastAsia="Arial" w:hAnsi="Arial"/>
+          <w:b w:val="0"/>
+          <w:i w:val="0"/>
+          <w:smallCaps w:val="0"/>
+          <w:strike w:val="0"/>
+          <w:color w:val="000000"/>
+          <w:sz w:val="22"/>
+          <w:szCs w:val="22"/>
+          <w:u w:val="none"/>
+          <w:shd w:fill="auto" w:val="clear"/>
+          <w:vertAlign w:val="baseline"/>
+          <w:rtl w:val="0"/>
+        </w:rPr>
+        <w:t xml:space="preserve">.</w:t>
+      </w:r>
+    </w:p>
+  </w:comment>
+  <w:comment w:author="Maxim Barsukov" w:id="6" w:date="2024-10-24T20:09:09Z">
+    <w:p>
+      <w:pPr>
+        <w:keepNext w:val="0"/>
+        <w:keepLines w:val="0"/>
+        <w:pageBreakBefore w:val="0"/>
+        <w:widowControl w:val="0"/>
+        <w:pBdr>
+          <w:top w:space="0" w:sz="0" w:val="nil"/>
+          <w:left w:space="0" w:sz="0" w:val="nil"/>
+          <w:bottom w:space="0" w:sz="0" w:val="nil"/>
+          <w:right w:space="0" w:sz="0" w:val="nil"/>
+          <w:between w:space="0" w:sz="0" w:val="nil"/>
+        </w:pBdr>
+        <w:shd w:fill="auto" w:val="clear"/>
+        <w:spacing w:after="0" w:before="0" w:line="240" w:lineRule="auto"/>
+        <w:ind w:left="0" w:right="0" w:firstLine="0"/>
+        <w:jc w:val="left"/>
+        <w:rPr>
+          <w:rFonts w:ascii="Arial" w:cs="Arial" w:eastAsia="Arial" w:hAnsi="Arial"/>
+          <w:b w:val="0"/>
+          <w:i w:val="0"/>
+          <w:smallCaps w:val="0"/>
+          <w:strike w:val="0"/>
+          <w:color w:val="000000"/>
+          <w:sz w:val="22"/>
+          <w:szCs w:val="22"/>
+          <w:u w:val="none"/>
+          <w:shd w:fill="auto" w:val="clear"/>
+          <w:vertAlign w:val="baseline"/>
+        </w:rPr>
+      </w:pPr>
+      <w:r>
+        <w:rPr>
+          <w:rFonts w:ascii="Arial" w:cs="Arial" w:eastAsia="Arial" w:hAnsi="Arial"/>
+          <w:b w:val="0"/>
+          <w:i w:val="0"/>
+          <w:smallCaps w:val="0"/>
+          <w:strike w:val="0"/>
+          <w:color w:val="000000"/>
+          <w:sz w:val="22"/>
+          <w:szCs w:val="22"/>
+          <w:u w:val="none"/>
+          <w:shd w:fill="auto" w:val="clear"/>
+          <w:vertAlign w:val="baseline"/>
+          <w:rtl w:val="0"/>
+        </w:rPr>
+        <w:t xml:space="preserve">18 19 90%?</w:t>
+      </w:r>
+    </w:p>
+  </w:comment>
+  <w:comment w:author="Maxim Barsukov" w:id="0" w:date="2024-10-24T20:07:48Z">
+    <w:p>
+      <w:pPr>
+        <w:keepNext w:val="0"/>
+        <w:keepLines w:val="0"/>
+        <w:pageBreakBefore w:val="0"/>
+        <w:widowControl w:val="0"/>
+        <w:pBdr>
+          <w:top w:space="0" w:sz="0" w:val="nil"/>
+          <w:left w:space="0" w:sz="0" w:val="nil"/>
+          <w:bottom w:space="0" w:sz="0" w:val="nil"/>
+          <w:right w:space="0" w:sz="0" w:val="nil"/>
+          <w:between w:space="0" w:sz="0" w:val="nil"/>
+        </w:pBdr>
+        <w:shd w:fill="auto" w:val="clear"/>
+        <w:spacing w:after="0" w:before="0" w:line="240" w:lineRule="auto"/>
+        <w:ind w:left="0" w:right="0" w:firstLine="0"/>
+        <w:jc w:val="left"/>
+        <w:rPr>
+          <w:rFonts w:ascii="Arial" w:cs="Arial" w:eastAsia="Arial" w:hAnsi="Arial"/>
+          <w:b w:val="0"/>
+          <w:i w:val="0"/>
+          <w:smallCaps w:val="0"/>
+          <w:strike w:val="0"/>
+          <w:color w:val="000000"/>
+          <w:sz w:val="22"/>
+          <w:szCs w:val="22"/>
+          <w:u w:val="none"/>
+          <w:shd w:fill="auto" w:val="clear"/>
+          <w:vertAlign w:val="baseline"/>
+        </w:rPr>
+      </w:pPr>
+      <w:r>
+        <w:rPr>
+          <w:rFonts w:ascii="Arial" w:cs="Arial" w:eastAsia="Arial" w:hAnsi="Arial"/>
+          <w:b w:val="0"/>
+          <w:i w:val="0"/>
+          <w:smallCaps w:val="0"/>
+          <w:strike w:val="0"/>
+          <w:color w:val="000000"/>
+          <w:sz w:val="22"/>
+          <w:szCs w:val="22"/>
+          <w:u w:val="none"/>
+          <w:shd w:fill="auto" w:val="clear"/>
+          <w:vertAlign w:val="baseline"/>
+          <w:rtl w:val="0"/>
+        </w:rPr>
+        <w:t xml:space="preserve">.</w:t>
+      </w:r>
+    </w:p>
+  </w:comment>
+</w:comments>
 </file>
 
 <file path=word/footer1.xml><?xml version="1.0" encoding="utf-8"?>

</xml_diff>